<commit_message>
updated Spring boot doc
</commit_message>
<xml_diff>
--- a/Spring Boot & Annotations/Spring Boot.docx
+++ b/Spring Boot & Annotations/Spring Boot.docx
@@ -1385,6 +1385,7 @@
           <w:rFonts w:ascii="Segoe UI" w:hAnsi="Segoe UI" w:cs="Segoe UI"/>
           <w:b/>
           <w:bCs/>
+          <w:noProof/>
           <w:color w:val="0D0D0D"/>
         </w:rPr>
         <w:lastRenderedPageBreak/>
@@ -1448,6 +1449,7 @@
           <w:rFonts w:ascii="Segoe UI" w:hAnsi="Segoe UI" w:cs="Segoe UI"/>
           <w:b/>
           <w:bCs/>
+          <w:noProof/>
           <w:color w:val="0D0D0D"/>
         </w:rPr>
         <w:drawing>
@@ -1529,6 +1531,7 @@
           <w:rFonts w:ascii="Segoe UI" w:hAnsi="Segoe UI" w:cs="Segoe UI"/>
           <w:b/>
           <w:bCs/>
+          <w:noProof/>
           <w:color w:val="0D0D0D"/>
         </w:rPr>
         <w:drawing>
@@ -2794,8 +2797,36 @@
           <w:lang w:eastAsia="en-IN"/>
           <w14:ligatures w14:val="none"/>
         </w:rPr>
-        <w:t>Hibernate</w:t>
-      </w:r>
+        <w:t>Hibernate :</w:t>
+      </w:r>
+      <w:proofErr w:type="gramEnd"/>
+    </w:p>
+    <w:p>
+      <w:pPr>
+        <w:rPr>
+          <w:rFonts w:ascii="Calibri" w:eastAsia="Times New Roman" w:hAnsi="Calibri" w:cs="Calibri"/>
+          <w:b/>
+          <w:bCs/>
+          <w:color w:val="000000"/>
+          <w:kern w:val="0"/>
+          <w:lang w:eastAsia="en-IN"/>
+          <w14:ligatures w14:val="none"/>
+        </w:rPr>
+      </w:pPr>
+    </w:p>
+    <w:p>
+      <w:pPr>
+        <w:rPr>
+          <w:rFonts w:ascii="Calibri" w:eastAsia="Times New Roman" w:hAnsi="Calibri" w:cs="Calibri"/>
+          <w:b/>
+          <w:bCs/>
+          <w:color w:val="000000"/>
+          <w:kern w:val="0"/>
+          <w:lang w:eastAsia="en-IN"/>
+          <w14:ligatures w14:val="none"/>
+        </w:rPr>
+      </w:pPr>
+      <w:proofErr w:type="gramStart"/>
       <w:r>
         <w:rPr>
           <w:rFonts w:ascii="Calibri" w:eastAsia="Times New Roman" w:hAnsi="Calibri" w:cs="Calibri"/>
@@ -2807,9 +2838,500 @@
           <w:lang w:eastAsia="en-IN"/>
           <w14:ligatures w14:val="none"/>
         </w:rPr>
-        <w:t xml:space="preserve"> :</w:t>
+        <w:t>Internationalization :</w:t>
       </w:r>
       <w:proofErr w:type="gramEnd"/>
+    </w:p>
+    <w:p>
+      <w:pPr>
+        <w:pStyle w:val="NormalWeb"/>
+        <w:pBdr>
+          <w:top w:val="single" w:sz="2" w:space="0" w:color="E3E3E3"/>
+          <w:left w:val="single" w:sz="2" w:space="0" w:color="E3E3E3"/>
+          <w:bottom w:val="single" w:sz="2" w:space="0" w:color="E3E3E3"/>
+          <w:right w:val="single" w:sz="2" w:space="0" w:color="E3E3E3"/>
+        </w:pBdr>
+        <w:shd w:val="clear" w:color="auto" w:fill="FFFFFF"/>
+        <w:spacing w:before="0" w:beforeAutospacing="0" w:after="300" w:afterAutospacing="0"/>
+        <w:rPr>
+          <w:rFonts w:ascii="Segoe UI" w:hAnsi="Segoe UI" w:cs="Segoe UI"/>
+          <w:color w:val="0D0D0D"/>
+        </w:rPr>
+      </w:pPr>
+      <w:r>
+        <w:rPr>
+          <w:rFonts w:ascii="Segoe UI" w:hAnsi="Segoe UI" w:cs="Segoe UI"/>
+          <w:color w:val="0D0D0D"/>
+        </w:rPr>
+        <w:br/>
+        <w:t>Internationalization, often abbreviated as i18n (because there are 18 letters between the "</w:t>
+      </w:r>
+      <w:proofErr w:type="spellStart"/>
+      <w:r>
+        <w:rPr>
+          <w:rFonts w:ascii="Segoe UI" w:hAnsi="Segoe UI" w:cs="Segoe UI"/>
+          <w:color w:val="0D0D0D"/>
+        </w:rPr>
+        <w:t>i</w:t>
+      </w:r>
+      <w:proofErr w:type="spellEnd"/>
+      <w:r>
+        <w:rPr>
+          <w:rFonts w:ascii="Segoe UI" w:hAnsi="Segoe UI" w:cs="Segoe UI"/>
+          <w:color w:val="0D0D0D"/>
+        </w:rPr>
+        <w:t>" and the "n" in "Internationalization"), is the process of designing and developing software applications in a way that makes them adaptable to different languages, regions, and cultural conventions without engineering changes.</w:t>
+      </w:r>
+    </w:p>
+    <w:p>
+      <w:pPr>
+        <w:pStyle w:val="NormalWeb"/>
+        <w:pBdr>
+          <w:top w:val="single" w:sz="2" w:space="0" w:color="E3E3E3"/>
+          <w:left w:val="single" w:sz="2" w:space="0" w:color="E3E3E3"/>
+          <w:bottom w:val="single" w:sz="2" w:space="0" w:color="E3E3E3"/>
+          <w:right w:val="single" w:sz="2" w:space="0" w:color="E3E3E3"/>
+        </w:pBdr>
+        <w:shd w:val="clear" w:color="auto" w:fill="FFFFFF"/>
+        <w:spacing w:before="300" w:beforeAutospacing="0" w:after="300" w:afterAutospacing="0"/>
+        <w:rPr>
+          <w:rFonts w:ascii="Segoe UI" w:hAnsi="Segoe UI" w:cs="Segoe UI"/>
+          <w:color w:val="0D0D0D"/>
+        </w:rPr>
+      </w:pPr>
+      <w:r>
+        <w:rPr>
+          <w:rFonts w:ascii="Segoe UI" w:hAnsi="Segoe UI" w:cs="Segoe UI"/>
+          <w:color w:val="0D0D0D"/>
+        </w:rPr>
+        <w:t>In simpler terms, internationalization means making a software application capable of being used by people from different parts of the world who speak different languages or have different cultural norms. This involves separating the text and other elements that might need to change based on language or location from the core code of the application.</w:t>
+      </w:r>
+    </w:p>
+    <w:p>
+      <w:pPr>
+        <w:pStyle w:val="NormalWeb"/>
+        <w:pBdr>
+          <w:top w:val="single" w:sz="2" w:space="0" w:color="E3E3E3"/>
+          <w:left w:val="single" w:sz="2" w:space="0" w:color="E3E3E3"/>
+          <w:bottom w:val="single" w:sz="2" w:space="0" w:color="E3E3E3"/>
+          <w:right w:val="single" w:sz="2" w:space="0" w:color="E3E3E3"/>
+        </w:pBdr>
+        <w:shd w:val="clear" w:color="auto" w:fill="FFFFFF"/>
+        <w:spacing w:before="300" w:beforeAutospacing="0" w:after="300" w:afterAutospacing="0"/>
+        <w:rPr>
+          <w:rFonts w:ascii="Segoe UI" w:hAnsi="Segoe UI" w:cs="Segoe UI"/>
+          <w:color w:val="0D0D0D"/>
+        </w:rPr>
+      </w:pPr>
+      <w:r>
+        <w:rPr>
+          <w:rFonts w:ascii="Segoe UI" w:hAnsi="Segoe UI" w:cs="Segoe UI"/>
+          <w:color w:val="0D0D0D"/>
+        </w:rPr>
+        <w:t xml:space="preserve">For example, in an internationalized application, the text displayed to the user would be stored separately from the application code, allowing it to be easily translated into different languages. Additionally, the application might adapt its </w:t>
+      </w:r>
+      <w:proofErr w:type="spellStart"/>
+      <w:r>
+        <w:rPr>
+          <w:rFonts w:ascii="Segoe UI" w:hAnsi="Segoe UI" w:cs="Segoe UI"/>
+          <w:color w:val="0D0D0D"/>
+        </w:rPr>
+        <w:t>behavior</w:t>
+      </w:r>
+      <w:proofErr w:type="spellEnd"/>
+      <w:r>
+        <w:rPr>
+          <w:rFonts w:ascii="Segoe UI" w:hAnsi="Segoe UI" w:cs="Segoe UI"/>
+          <w:color w:val="0D0D0D"/>
+        </w:rPr>
+        <w:t xml:space="preserve"> based on the user's location or cultural settings, such as displaying dates and currency in the appropriate format for that region.</w:t>
+      </w:r>
+    </w:p>
+    <w:p>
+      <w:pPr>
+        <w:pStyle w:val="NormalWeb"/>
+        <w:pBdr>
+          <w:top w:val="single" w:sz="2" w:space="0" w:color="E3E3E3"/>
+          <w:left w:val="single" w:sz="2" w:space="0" w:color="E3E3E3"/>
+          <w:bottom w:val="single" w:sz="2" w:space="0" w:color="E3E3E3"/>
+          <w:right w:val="single" w:sz="2" w:space="0" w:color="E3E3E3"/>
+        </w:pBdr>
+        <w:shd w:val="clear" w:color="auto" w:fill="FFFFFF"/>
+        <w:spacing w:before="300" w:beforeAutospacing="0" w:after="0" w:afterAutospacing="0"/>
+        <w:rPr>
+          <w:rFonts w:ascii="Segoe UI" w:hAnsi="Segoe UI" w:cs="Segoe UI"/>
+          <w:color w:val="0D0D0D"/>
+        </w:rPr>
+      </w:pPr>
+      <w:r>
+        <w:rPr>
+          <w:rFonts w:ascii="Segoe UI" w:hAnsi="Segoe UI" w:cs="Segoe UI"/>
+          <w:color w:val="0D0D0D"/>
+        </w:rPr>
+        <w:lastRenderedPageBreak/>
+        <w:t>By internationalizing a software application, developers can reach a wider audience and provide a better user experience for people around the world, regardless of their language or cultural background.</w:t>
+      </w:r>
+    </w:p>
+    <w:p>
+      <w:pPr>
+        <w:rPr>
+          <w:b/>
+          <w:bCs/>
+        </w:rPr>
+      </w:pPr>
+    </w:p>
+    <w:p>
+      <w:pPr>
+        <w:rPr>
+          <w:b/>
+          <w:bCs/>
+        </w:rPr>
+      </w:pPr>
+      <w:proofErr w:type="gramStart"/>
+      <w:r>
+        <w:rPr>
+          <w:b/>
+          <w:bCs/>
+          <w:highlight w:val="lightGray"/>
+        </w:rPr>
+        <w:t>Hibernate :</w:t>
+      </w:r>
+      <w:proofErr w:type="gramEnd"/>
+    </w:p>
+    <w:p>
+      <w:pPr>
+        <w:pStyle w:val="NormalWeb"/>
+        <w:pBdr>
+          <w:top w:val="single" w:sz="2" w:space="0" w:color="E3E3E3"/>
+          <w:left w:val="single" w:sz="2" w:space="0" w:color="E3E3E3"/>
+          <w:bottom w:val="single" w:sz="2" w:space="0" w:color="E3E3E3"/>
+          <w:right w:val="single" w:sz="2" w:space="0" w:color="E3E3E3"/>
+        </w:pBdr>
+        <w:shd w:val="clear" w:color="auto" w:fill="FFFFFF"/>
+        <w:spacing w:before="0" w:beforeAutospacing="0" w:after="300" w:afterAutospacing="0"/>
+        <w:rPr>
+          <w:rFonts w:ascii="Segoe UI" w:hAnsi="Segoe UI" w:cs="Segoe UI"/>
+          <w:color w:val="0D0D0D"/>
+        </w:rPr>
+      </w:pPr>
+      <w:r>
+        <w:rPr>
+          <w:rFonts w:ascii="Segoe UI" w:hAnsi="Segoe UI" w:cs="Segoe UI"/>
+          <w:color w:val="0D0D0D"/>
+        </w:rPr>
+        <w:t>Hibernate is a Java-based framework that simplifies the interaction between Java applications and relational databases. It provides an object-relational mapping (ORM) approach, allowing developers to work with objects in their Java code instead of dealing directly with database tables and SQL queries.</w:t>
+      </w:r>
+    </w:p>
+    <w:p>
+      <w:pPr>
+        <w:pStyle w:val="NormalWeb"/>
+        <w:pBdr>
+          <w:top w:val="single" w:sz="2" w:space="0" w:color="E3E3E3"/>
+          <w:left w:val="single" w:sz="2" w:space="0" w:color="E3E3E3"/>
+          <w:bottom w:val="single" w:sz="2" w:space="0" w:color="E3E3E3"/>
+          <w:right w:val="single" w:sz="2" w:space="0" w:color="E3E3E3"/>
+        </w:pBdr>
+        <w:shd w:val="clear" w:color="auto" w:fill="FFFFFF"/>
+        <w:spacing w:before="300" w:beforeAutospacing="0" w:after="300" w:afterAutospacing="0"/>
+        <w:rPr>
+          <w:rFonts w:ascii="Segoe UI" w:hAnsi="Segoe UI" w:cs="Segoe UI"/>
+          <w:color w:val="0D0D0D"/>
+        </w:rPr>
+      </w:pPr>
+      <w:proofErr w:type="gramStart"/>
+      <w:r>
+        <w:rPr>
+          <w:rFonts w:ascii="Segoe UI" w:hAnsi="Segoe UI" w:cs="Segoe UI"/>
+          <w:color w:val="0D0D0D"/>
+        </w:rPr>
+        <w:t>Here's</w:t>
+      </w:r>
+      <w:proofErr w:type="gramEnd"/>
+      <w:r>
+        <w:rPr>
+          <w:rFonts w:ascii="Segoe UI" w:hAnsi="Segoe UI" w:cs="Segoe UI"/>
+          <w:color w:val="0D0D0D"/>
+        </w:rPr>
+        <w:t xml:space="preserve"> a simple explanation of how Hibernate works:</w:t>
+      </w:r>
+    </w:p>
+    <w:p>
+      <w:pPr>
+        <w:pStyle w:val="NormalWeb"/>
+        <w:numPr>
+          <w:ilvl w:val="0"/>
+          <w:numId w:val="6"/>
+        </w:numPr>
+        <w:pBdr>
+          <w:top w:val="single" w:sz="2" w:space="0" w:color="E3E3E3"/>
+          <w:left w:val="single" w:sz="2" w:space="5" w:color="E3E3E3"/>
+          <w:bottom w:val="single" w:sz="2" w:space="0" w:color="E3E3E3"/>
+          <w:right w:val="single" w:sz="2" w:space="0" w:color="E3E3E3"/>
+        </w:pBdr>
+        <w:shd w:val="clear" w:color="auto" w:fill="FFFFFF"/>
+        <w:spacing w:before="0" w:beforeAutospacing="0" w:after="0" w:afterAutospacing="0"/>
+        <w:rPr>
+          <w:rFonts w:ascii="Segoe UI" w:hAnsi="Segoe UI" w:cs="Segoe UI"/>
+          <w:color w:val="0D0D0D"/>
+        </w:rPr>
+      </w:pPr>
+      <w:r>
+        <w:rPr>
+          <w:rStyle w:val="Strong"/>
+          <w:rFonts w:ascii="Segoe UI" w:hAnsi="Segoe UI" w:cs="Segoe UI"/>
+          <w:color w:val="0D0D0D"/>
+          <w:bdr w:val="single" w:sz="2" w:space="0" w:color="E3E3E3" w:frame="1"/>
+        </w:rPr>
+        <w:t>Object-Relational Mapping (ORM)</w:t>
+      </w:r>
+      <w:r>
+        <w:rPr>
+          <w:rFonts w:ascii="Segoe UI" w:hAnsi="Segoe UI" w:cs="Segoe UI"/>
+          <w:color w:val="0D0D0D"/>
+        </w:rPr>
+        <w:t>: Hibernate maps Java classes to database tables and Java data types to SQL data types. This mapping is defined using annotations or XML configuration files.</w:t>
+      </w:r>
+    </w:p>
+    <w:p>
+      <w:pPr>
+        <w:pStyle w:val="NormalWeb"/>
+        <w:numPr>
+          <w:ilvl w:val="0"/>
+          <w:numId w:val="6"/>
+        </w:numPr>
+        <w:pBdr>
+          <w:top w:val="single" w:sz="2" w:space="0" w:color="E3E3E3"/>
+          <w:left w:val="single" w:sz="2" w:space="5" w:color="E3E3E3"/>
+          <w:bottom w:val="single" w:sz="2" w:space="0" w:color="E3E3E3"/>
+          <w:right w:val="single" w:sz="2" w:space="0" w:color="E3E3E3"/>
+        </w:pBdr>
+        <w:shd w:val="clear" w:color="auto" w:fill="FFFFFF"/>
+        <w:spacing w:before="0" w:beforeAutospacing="0" w:after="0" w:afterAutospacing="0"/>
+        <w:rPr>
+          <w:rFonts w:ascii="Segoe UI" w:hAnsi="Segoe UI" w:cs="Segoe UI"/>
+          <w:color w:val="0D0D0D"/>
+        </w:rPr>
+      </w:pPr>
+      <w:r>
+        <w:rPr>
+          <w:rStyle w:val="Strong"/>
+          <w:rFonts w:ascii="Segoe UI" w:hAnsi="Segoe UI" w:cs="Segoe UI"/>
+          <w:color w:val="0D0D0D"/>
+          <w:bdr w:val="single" w:sz="2" w:space="0" w:color="E3E3E3" w:frame="1"/>
+        </w:rPr>
+        <w:t>Entity Classes</w:t>
+      </w:r>
+      <w:r>
+        <w:rPr>
+          <w:rFonts w:ascii="Segoe UI" w:hAnsi="Segoe UI" w:cs="Segoe UI"/>
+          <w:color w:val="0D0D0D"/>
+        </w:rPr>
+        <w:t>: In Hibernate, entity classes represent the data stored in the database. Each entity class corresponds to a database table, and each instance of the entity class represents a row in that table.</w:t>
+      </w:r>
+    </w:p>
+    <w:p>
+      <w:pPr>
+        <w:pStyle w:val="NormalWeb"/>
+        <w:numPr>
+          <w:ilvl w:val="0"/>
+          <w:numId w:val="6"/>
+        </w:numPr>
+        <w:pBdr>
+          <w:top w:val="single" w:sz="2" w:space="0" w:color="E3E3E3"/>
+          <w:left w:val="single" w:sz="2" w:space="5" w:color="E3E3E3"/>
+          <w:bottom w:val="single" w:sz="2" w:space="0" w:color="E3E3E3"/>
+          <w:right w:val="single" w:sz="2" w:space="0" w:color="E3E3E3"/>
+        </w:pBdr>
+        <w:shd w:val="clear" w:color="auto" w:fill="FFFFFF"/>
+        <w:spacing w:before="0" w:beforeAutospacing="0" w:after="0" w:afterAutospacing="0"/>
+        <w:rPr>
+          <w:rFonts w:ascii="Segoe UI" w:hAnsi="Segoe UI" w:cs="Segoe UI"/>
+          <w:color w:val="0D0D0D"/>
+        </w:rPr>
+      </w:pPr>
+      <w:r>
+        <w:rPr>
+          <w:rStyle w:val="Strong"/>
+          <w:rFonts w:ascii="Segoe UI" w:hAnsi="Segoe UI" w:cs="Segoe UI"/>
+          <w:color w:val="0D0D0D"/>
+          <w:bdr w:val="single" w:sz="2" w:space="0" w:color="E3E3E3" w:frame="1"/>
+        </w:rPr>
+        <w:t>Session Factory</w:t>
+      </w:r>
+      <w:r>
+        <w:rPr>
+          <w:rFonts w:ascii="Segoe UI" w:hAnsi="Segoe UI" w:cs="Segoe UI"/>
+          <w:color w:val="0D0D0D"/>
+        </w:rPr>
+        <w:t>: Hibernate uses a Session Factory to create sessions, which are used to interact with the database. The Session Factory is typically configured with information about the database connection, mapping metadata, and other settings.</w:t>
+      </w:r>
+    </w:p>
+    <w:p>
+      <w:pPr>
+        <w:pStyle w:val="NormalWeb"/>
+        <w:numPr>
+          <w:ilvl w:val="0"/>
+          <w:numId w:val="6"/>
+        </w:numPr>
+        <w:pBdr>
+          <w:top w:val="single" w:sz="2" w:space="0" w:color="E3E3E3"/>
+          <w:left w:val="single" w:sz="2" w:space="5" w:color="E3E3E3"/>
+          <w:bottom w:val="single" w:sz="2" w:space="0" w:color="E3E3E3"/>
+          <w:right w:val="single" w:sz="2" w:space="0" w:color="E3E3E3"/>
+        </w:pBdr>
+        <w:shd w:val="clear" w:color="auto" w:fill="FFFFFF"/>
+        <w:spacing w:before="0" w:beforeAutospacing="0" w:after="0" w:afterAutospacing="0"/>
+        <w:rPr>
+          <w:rFonts w:ascii="Segoe UI" w:hAnsi="Segoe UI" w:cs="Segoe UI"/>
+          <w:color w:val="0D0D0D"/>
+        </w:rPr>
+      </w:pPr>
+      <w:r>
+        <w:rPr>
+          <w:rStyle w:val="Strong"/>
+          <w:rFonts w:ascii="Segoe UI" w:hAnsi="Segoe UI" w:cs="Segoe UI"/>
+          <w:color w:val="0D0D0D"/>
+          <w:bdr w:val="single" w:sz="2" w:space="0" w:color="E3E3E3" w:frame="1"/>
+        </w:rPr>
+        <w:t>Session</w:t>
+      </w:r>
+      <w:r>
+        <w:rPr>
+          <w:rFonts w:ascii="Segoe UI" w:hAnsi="Segoe UI" w:cs="Segoe UI"/>
+          <w:color w:val="0D0D0D"/>
+        </w:rPr>
+        <w:t>: A session in Hibernate represents a single unit of work with the database. Developers use sessions to perform database operations such as saving, updating, deleting, and querying objects.</w:t>
+      </w:r>
+    </w:p>
+    <w:p>
+      <w:pPr>
+        <w:pStyle w:val="NormalWeb"/>
+        <w:numPr>
+          <w:ilvl w:val="0"/>
+          <w:numId w:val="6"/>
+        </w:numPr>
+        <w:pBdr>
+          <w:top w:val="single" w:sz="2" w:space="0" w:color="E3E3E3"/>
+          <w:left w:val="single" w:sz="2" w:space="5" w:color="E3E3E3"/>
+          <w:bottom w:val="single" w:sz="2" w:space="0" w:color="E3E3E3"/>
+          <w:right w:val="single" w:sz="2" w:space="0" w:color="E3E3E3"/>
+        </w:pBdr>
+        <w:shd w:val="clear" w:color="auto" w:fill="FFFFFF"/>
+        <w:spacing w:before="0" w:beforeAutospacing="0" w:after="0" w:afterAutospacing="0"/>
+        <w:rPr>
+          <w:rFonts w:ascii="Segoe UI" w:hAnsi="Segoe UI" w:cs="Segoe UI"/>
+          <w:color w:val="0D0D0D"/>
+        </w:rPr>
+      </w:pPr>
+      <w:r>
+        <w:rPr>
+          <w:rStyle w:val="Strong"/>
+          <w:rFonts w:ascii="Segoe UI" w:hAnsi="Segoe UI" w:cs="Segoe UI"/>
+          <w:color w:val="0D0D0D"/>
+          <w:bdr w:val="single" w:sz="2" w:space="0" w:color="E3E3E3" w:frame="1"/>
+        </w:rPr>
+        <w:t>Transactions</w:t>
+      </w:r>
+      <w:r>
+        <w:rPr>
+          <w:rFonts w:ascii="Segoe UI" w:hAnsi="Segoe UI" w:cs="Segoe UI"/>
+          <w:color w:val="0D0D0D"/>
+        </w:rPr>
+        <w:t>: Hibernate supports transactions, which are sequences of database operations that are executed as a single unit. Transactions ensure data integrity by either committing all changes to the database or rolling back the changes if an error occurs.</w:t>
+      </w:r>
+    </w:p>
+    <w:p>
+      <w:pPr>
+        <w:pStyle w:val="NormalWeb"/>
+        <w:numPr>
+          <w:ilvl w:val="0"/>
+          <w:numId w:val="6"/>
+        </w:numPr>
+        <w:pBdr>
+          <w:top w:val="single" w:sz="2" w:space="0" w:color="E3E3E3"/>
+          <w:left w:val="single" w:sz="2" w:space="5" w:color="E3E3E3"/>
+          <w:bottom w:val="single" w:sz="2" w:space="0" w:color="E3E3E3"/>
+          <w:right w:val="single" w:sz="2" w:space="0" w:color="E3E3E3"/>
+        </w:pBdr>
+        <w:shd w:val="clear" w:color="auto" w:fill="FFFFFF"/>
+        <w:spacing w:before="0" w:beforeAutospacing="0" w:after="0" w:afterAutospacing="0"/>
+        <w:rPr>
+          <w:rFonts w:ascii="Segoe UI" w:hAnsi="Segoe UI" w:cs="Segoe UI"/>
+          <w:color w:val="0D0D0D"/>
+        </w:rPr>
+      </w:pPr>
+      <w:r>
+        <w:rPr>
+          <w:rStyle w:val="Strong"/>
+          <w:rFonts w:ascii="Segoe UI" w:hAnsi="Segoe UI" w:cs="Segoe UI"/>
+          <w:color w:val="0D0D0D"/>
+          <w:bdr w:val="single" w:sz="2" w:space="0" w:color="E3E3E3" w:frame="1"/>
+        </w:rPr>
+        <w:t>Lazy Loading</w:t>
+      </w:r>
+      <w:r>
+        <w:rPr>
+          <w:rFonts w:ascii="Segoe UI" w:hAnsi="Segoe UI" w:cs="Segoe UI"/>
+          <w:color w:val="0D0D0D"/>
+        </w:rPr>
+        <w:t>: Hibernate supports lazy loading, which means that it loads associated objects from the database only when they are accessed for the first time. This can improve performance by reducing the amount of data fetched from the database.</w:t>
+      </w:r>
+    </w:p>
+    <w:p>
+      <w:pPr>
+        <w:pStyle w:val="NormalWeb"/>
+        <w:pBdr>
+          <w:top w:val="single" w:sz="2" w:space="0" w:color="E3E3E3"/>
+          <w:left w:val="single" w:sz="2" w:space="0" w:color="E3E3E3"/>
+          <w:bottom w:val="single" w:sz="2" w:space="0" w:color="E3E3E3"/>
+          <w:right w:val="single" w:sz="2" w:space="0" w:color="E3E3E3"/>
+        </w:pBdr>
+        <w:shd w:val="clear" w:color="auto" w:fill="FFFFFF"/>
+        <w:spacing w:before="300" w:beforeAutospacing="0" w:after="0" w:afterAutospacing="0"/>
+        <w:rPr>
+          <w:rFonts w:ascii="Segoe UI" w:hAnsi="Segoe UI" w:cs="Segoe UI"/>
+          <w:color w:val="0D0D0D"/>
+        </w:rPr>
+      </w:pPr>
+      <w:r>
+        <w:rPr>
+          <w:rFonts w:ascii="Segoe UI" w:hAnsi="Segoe UI" w:cs="Segoe UI"/>
+          <w:color w:val="0D0D0D"/>
+        </w:rPr>
+        <w:t xml:space="preserve">Overall, </w:t>
+      </w:r>
+      <w:proofErr w:type="gramStart"/>
+      <w:r>
+        <w:rPr>
+          <w:rFonts w:ascii="Segoe UI" w:hAnsi="Segoe UI" w:cs="Segoe UI"/>
+          <w:color w:val="0D0D0D"/>
+        </w:rPr>
+        <w:t>Hibernate</w:t>
+      </w:r>
+      <w:proofErr w:type="gramEnd"/>
+      <w:r>
+        <w:rPr>
+          <w:rFonts w:ascii="Segoe UI" w:hAnsi="Segoe UI" w:cs="Segoe UI"/>
+          <w:color w:val="0D0D0D"/>
+        </w:rPr>
+        <w:t xml:space="preserve"> simplifies database access in Java applications by abstracting away the complexities of JDBC (Java Database Connectivity) and providing a higher-level, object-oriented approach to interacting with relational databases. It automates common tasks such as mapping Java objects to database tables, managing database connections, and executing SQL queries, allowing developers to focus on business logic rather than low-level database operations.</w:t>
+      </w:r>
+    </w:p>
+    <w:p>
+      <w:pPr>
+        <w:rPr>
+          <w:b/>
+          <w:bCs/>
+        </w:rPr>
+      </w:pPr>
+    </w:p>
+    <w:p>
+      <w:pPr>
+        <w:rPr>
+          <w:b/>
+          <w:bCs/>
+        </w:rPr>
+      </w:pPr>
     </w:p>
     <w:p>
       <w:pPr>
@@ -2823,20 +3345,6 @@
           <w14:ligatures w14:val="none"/>
         </w:rPr>
       </w:pPr>
-    </w:p>
-    <w:p>
-      <w:pPr>
-        <w:rPr>
-          <w:rFonts w:ascii="Calibri" w:eastAsia="Times New Roman" w:hAnsi="Calibri" w:cs="Calibri"/>
-          <w:b/>
-          <w:bCs/>
-          <w:color w:val="000000"/>
-          <w:kern w:val="0"/>
-          <w:lang w:eastAsia="en-IN"/>
-          <w14:ligatures w14:val="none"/>
-        </w:rPr>
-      </w:pPr>
-      <w:proofErr w:type="gramStart"/>
       <w:r>
         <w:rPr>
           <w:rFonts w:ascii="Calibri" w:eastAsia="Times New Roman" w:hAnsi="Calibri" w:cs="Calibri"/>
@@ -2848,513 +3356,10 @@
           <w:lang w:eastAsia="en-IN"/>
           <w14:ligatures w14:val="none"/>
         </w:rPr>
-        <w:t>Internationalization :</w:t>
-      </w:r>
-      <w:proofErr w:type="gramEnd"/>
-    </w:p>
-    <w:p>
-      <w:pPr>
-        <w:pStyle w:val="NormalWeb"/>
-        <w:pBdr>
-          <w:top w:val="single" w:sz="2" w:space="0" w:color="E3E3E3"/>
-          <w:left w:val="single" w:sz="2" w:space="0" w:color="E3E3E3"/>
-          <w:bottom w:val="single" w:sz="2" w:space="0" w:color="E3E3E3"/>
-          <w:right w:val="single" w:sz="2" w:space="0" w:color="E3E3E3"/>
-        </w:pBdr>
-        <w:shd w:val="clear" w:color="auto" w:fill="FFFFFF"/>
-        <w:spacing w:before="0" w:beforeAutospacing="0" w:after="300" w:afterAutospacing="0"/>
-        <w:rPr>
-          <w:rFonts w:ascii="Segoe UI" w:hAnsi="Segoe UI" w:cs="Segoe UI"/>
-          <w:color w:val="0D0D0D"/>
-        </w:rPr>
-      </w:pPr>
-      <w:r>
-        <w:rPr>
-          <w:rFonts w:ascii="Segoe UI" w:hAnsi="Segoe UI" w:cs="Segoe UI"/>
-          <w:color w:val="0D0D0D"/>
-        </w:rPr>
-        <w:br/>
-        <w:t>Internationalization, often abbreviated as i18n (because there are 18 letters between the "</w:t>
-      </w:r>
-      <w:proofErr w:type="spellStart"/>
-      <w:r>
-        <w:rPr>
-          <w:rFonts w:ascii="Segoe UI" w:hAnsi="Segoe UI" w:cs="Segoe UI"/>
-          <w:color w:val="0D0D0D"/>
-        </w:rPr>
-        <w:t>i</w:t>
-      </w:r>
-      <w:proofErr w:type="spellEnd"/>
-      <w:r>
-        <w:rPr>
-          <w:rFonts w:ascii="Segoe UI" w:hAnsi="Segoe UI" w:cs="Segoe UI"/>
-          <w:color w:val="0D0D0D"/>
-        </w:rPr>
-        <w:t>" and the "n" in "Internationalization"), is the process of designing and developing software applications in a way that makes them adaptable to different languages, regions, and cultural conventions without engineering changes.</w:t>
-      </w:r>
-    </w:p>
-    <w:p>
-      <w:pPr>
-        <w:pStyle w:val="NormalWeb"/>
-        <w:pBdr>
-          <w:top w:val="single" w:sz="2" w:space="0" w:color="E3E3E3"/>
-          <w:left w:val="single" w:sz="2" w:space="0" w:color="E3E3E3"/>
-          <w:bottom w:val="single" w:sz="2" w:space="0" w:color="E3E3E3"/>
-          <w:right w:val="single" w:sz="2" w:space="0" w:color="E3E3E3"/>
-        </w:pBdr>
-        <w:shd w:val="clear" w:color="auto" w:fill="FFFFFF"/>
-        <w:spacing w:before="300" w:beforeAutospacing="0" w:after="300" w:afterAutospacing="0"/>
-        <w:rPr>
-          <w:rFonts w:ascii="Segoe UI" w:hAnsi="Segoe UI" w:cs="Segoe UI"/>
-          <w:color w:val="0D0D0D"/>
-        </w:rPr>
-      </w:pPr>
-      <w:r>
-        <w:rPr>
-          <w:rFonts w:ascii="Segoe UI" w:hAnsi="Segoe UI" w:cs="Segoe UI"/>
-          <w:color w:val="0D0D0D"/>
-        </w:rPr>
-        <w:t>In simpler terms, internationalization means making a software application capable of being used by people from different parts of the world who speak different languages or have different cultural norms. This involves separating the text and other elements that might need to change based on language or location from the core code of the application.</w:t>
-      </w:r>
-    </w:p>
-    <w:p>
-      <w:pPr>
-        <w:pStyle w:val="NormalWeb"/>
-        <w:pBdr>
-          <w:top w:val="single" w:sz="2" w:space="0" w:color="E3E3E3"/>
-          <w:left w:val="single" w:sz="2" w:space="0" w:color="E3E3E3"/>
-          <w:bottom w:val="single" w:sz="2" w:space="0" w:color="E3E3E3"/>
-          <w:right w:val="single" w:sz="2" w:space="0" w:color="E3E3E3"/>
-        </w:pBdr>
-        <w:shd w:val="clear" w:color="auto" w:fill="FFFFFF"/>
-        <w:spacing w:before="300" w:beforeAutospacing="0" w:after="300" w:afterAutospacing="0"/>
-        <w:rPr>
-          <w:rFonts w:ascii="Segoe UI" w:hAnsi="Segoe UI" w:cs="Segoe UI"/>
-          <w:color w:val="0D0D0D"/>
-        </w:rPr>
-      </w:pPr>
-      <w:r>
-        <w:rPr>
-          <w:rFonts w:ascii="Segoe UI" w:hAnsi="Segoe UI" w:cs="Segoe UI"/>
-          <w:color w:val="0D0D0D"/>
-        </w:rPr>
-        <w:t xml:space="preserve">For example, in an internationalized application, the text displayed to the user would be stored separately from the application code, allowing it to be easily translated into different languages. Additionally, the application might adapt its </w:t>
-      </w:r>
-      <w:proofErr w:type="spellStart"/>
-      <w:r>
-        <w:rPr>
-          <w:rFonts w:ascii="Segoe UI" w:hAnsi="Segoe UI" w:cs="Segoe UI"/>
-          <w:color w:val="0D0D0D"/>
-        </w:rPr>
-        <w:t>behavior</w:t>
-      </w:r>
-      <w:proofErr w:type="spellEnd"/>
-      <w:r>
-        <w:rPr>
-          <w:rFonts w:ascii="Segoe UI" w:hAnsi="Segoe UI" w:cs="Segoe UI"/>
-          <w:color w:val="0D0D0D"/>
-        </w:rPr>
-        <w:t xml:space="preserve"> based on the user's location or cultural settings, such as displaying dates and currency in the appropriate format for that region.</w:t>
-      </w:r>
-    </w:p>
-    <w:p>
-      <w:pPr>
-        <w:pStyle w:val="NormalWeb"/>
-        <w:pBdr>
-          <w:top w:val="single" w:sz="2" w:space="0" w:color="E3E3E3"/>
-          <w:left w:val="single" w:sz="2" w:space="0" w:color="E3E3E3"/>
-          <w:bottom w:val="single" w:sz="2" w:space="0" w:color="E3E3E3"/>
-          <w:right w:val="single" w:sz="2" w:space="0" w:color="E3E3E3"/>
-        </w:pBdr>
-        <w:shd w:val="clear" w:color="auto" w:fill="FFFFFF"/>
-        <w:spacing w:before="300" w:beforeAutospacing="0" w:after="0" w:afterAutospacing="0"/>
-        <w:rPr>
-          <w:rFonts w:ascii="Segoe UI" w:hAnsi="Segoe UI" w:cs="Segoe UI"/>
-          <w:color w:val="0D0D0D"/>
-        </w:rPr>
-      </w:pPr>
-      <w:r>
-        <w:rPr>
-          <w:rFonts w:ascii="Segoe UI" w:hAnsi="Segoe UI" w:cs="Segoe UI"/>
-          <w:color w:val="0D0D0D"/>
-        </w:rPr>
         <w:lastRenderedPageBreak/>
-        <w:t>By internationalizing a software application, developers can reach a wider audience and provide a better user experience for people around the world, regardless of their language or cultural background.</w:t>
-      </w:r>
-    </w:p>
-    <w:p>
-      <w:pPr>
-        <w:rPr>
-          <w:b/>
-          <w:bCs/>
-        </w:rPr>
-      </w:pPr>
-    </w:p>
-    <w:p>
-      <w:pPr>
-        <w:rPr>
-          <w:b/>
-          <w:bCs/>
-        </w:rPr>
-      </w:pPr>
+        <w:t xml:space="preserve">Spring </w:t>
+      </w:r>
       <w:proofErr w:type="gramStart"/>
-      <w:r>
-        <w:rPr>
-          <w:b/>
-          <w:bCs/>
-          <w:highlight w:val="lightGray"/>
-        </w:rPr>
-        <w:t>Hibernate :</w:t>
-      </w:r>
-      <w:proofErr w:type="gramEnd"/>
-    </w:p>
-    <w:p>
-      <w:pPr>
-        <w:pStyle w:val="NormalWeb"/>
-        <w:pBdr>
-          <w:top w:val="single" w:sz="2" w:space="0" w:color="E3E3E3"/>
-          <w:left w:val="single" w:sz="2" w:space="0" w:color="E3E3E3"/>
-          <w:bottom w:val="single" w:sz="2" w:space="0" w:color="E3E3E3"/>
-          <w:right w:val="single" w:sz="2" w:space="0" w:color="E3E3E3"/>
-        </w:pBdr>
-        <w:shd w:val="clear" w:color="auto" w:fill="FFFFFF"/>
-        <w:spacing w:before="0" w:beforeAutospacing="0" w:after="300" w:afterAutospacing="0"/>
-        <w:rPr>
-          <w:rFonts w:ascii="Segoe UI" w:hAnsi="Segoe UI" w:cs="Segoe UI"/>
-          <w:color w:val="0D0D0D"/>
-        </w:rPr>
-      </w:pPr>
-      <w:r>
-        <w:rPr>
-          <w:rFonts w:ascii="Segoe UI" w:hAnsi="Segoe UI" w:cs="Segoe UI"/>
-          <w:color w:val="0D0D0D"/>
-        </w:rPr>
-        <w:t>Hibernate is a Java-based framework that simplifies the interaction between Java applications and relational databases. It provides an object-relational mapping (ORM) approach, allowing developers to work with objects in their Java code instead of dealing directly with database tables and SQL queries.</w:t>
-      </w:r>
-    </w:p>
-    <w:p>
-      <w:pPr>
-        <w:pStyle w:val="NormalWeb"/>
-        <w:pBdr>
-          <w:top w:val="single" w:sz="2" w:space="0" w:color="E3E3E3"/>
-          <w:left w:val="single" w:sz="2" w:space="0" w:color="E3E3E3"/>
-          <w:bottom w:val="single" w:sz="2" w:space="0" w:color="E3E3E3"/>
-          <w:right w:val="single" w:sz="2" w:space="0" w:color="E3E3E3"/>
-        </w:pBdr>
-        <w:shd w:val="clear" w:color="auto" w:fill="FFFFFF"/>
-        <w:spacing w:before="300" w:beforeAutospacing="0" w:after="300" w:afterAutospacing="0"/>
-        <w:rPr>
-          <w:rFonts w:ascii="Segoe UI" w:hAnsi="Segoe UI" w:cs="Segoe UI"/>
-          <w:color w:val="0D0D0D"/>
-        </w:rPr>
-      </w:pPr>
-      <w:proofErr w:type="gramStart"/>
-      <w:r>
-        <w:rPr>
-          <w:rFonts w:ascii="Segoe UI" w:hAnsi="Segoe UI" w:cs="Segoe UI"/>
-          <w:color w:val="0D0D0D"/>
-        </w:rPr>
-        <w:t>Here's</w:t>
-      </w:r>
-      <w:proofErr w:type="gramEnd"/>
-      <w:r>
-        <w:rPr>
-          <w:rFonts w:ascii="Segoe UI" w:hAnsi="Segoe UI" w:cs="Segoe UI"/>
-          <w:color w:val="0D0D0D"/>
-        </w:rPr>
-        <w:t xml:space="preserve"> a simple explanation of how Hibernate works:</w:t>
-      </w:r>
-    </w:p>
-    <w:p>
-      <w:pPr>
-        <w:pStyle w:val="NormalWeb"/>
-        <w:numPr>
-          <w:ilvl w:val="0"/>
-          <w:numId w:val="6"/>
-        </w:numPr>
-        <w:pBdr>
-          <w:top w:val="single" w:sz="2" w:space="0" w:color="E3E3E3"/>
-          <w:left w:val="single" w:sz="2" w:space="5" w:color="E3E3E3"/>
-          <w:bottom w:val="single" w:sz="2" w:space="0" w:color="E3E3E3"/>
-          <w:right w:val="single" w:sz="2" w:space="0" w:color="E3E3E3"/>
-        </w:pBdr>
-        <w:shd w:val="clear" w:color="auto" w:fill="FFFFFF"/>
-        <w:spacing w:before="0" w:beforeAutospacing="0" w:after="0" w:afterAutospacing="0"/>
-        <w:rPr>
-          <w:rFonts w:ascii="Segoe UI" w:hAnsi="Segoe UI" w:cs="Segoe UI"/>
-          <w:color w:val="0D0D0D"/>
-        </w:rPr>
-      </w:pPr>
-      <w:r>
-        <w:rPr>
-          <w:rStyle w:val="Strong"/>
-          <w:rFonts w:ascii="Segoe UI" w:hAnsi="Segoe UI" w:cs="Segoe UI"/>
-          <w:color w:val="0D0D0D"/>
-          <w:bdr w:val="single" w:sz="2" w:space="0" w:color="E3E3E3" w:frame="1"/>
-        </w:rPr>
-        <w:t>Object-Relational Mapping (ORM)</w:t>
-      </w:r>
-      <w:r>
-        <w:rPr>
-          <w:rFonts w:ascii="Segoe UI" w:hAnsi="Segoe UI" w:cs="Segoe UI"/>
-          <w:color w:val="0D0D0D"/>
-        </w:rPr>
-        <w:t>: Hibernate maps Java classes to database tables and Java data types to SQL data types. This mapping is defined using annotations or XML configuration files.</w:t>
-      </w:r>
-    </w:p>
-    <w:p>
-      <w:pPr>
-        <w:pStyle w:val="NormalWeb"/>
-        <w:numPr>
-          <w:ilvl w:val="0"/>
-          <w:numId w:val="6"/>
-        </w:numPr>
-        <w:pBdr>
-          <w:top w:val="single" w:sz="2" w:space="0" w:color="E3E3E3"/>
-          <w:left w:val="single" w:sz="2" w:space="5" w:color="E3E3E3"/>
-          <w:bottom w:val="single" w:sz="2" w:space="0" w:color="E3E3E3"/>
-          <w:right w:val="single" w:sz="2" w:space="0" w:color="E3E3E3"/>
-        </w:pBdr>
-        <w:shd w:val="clear" w:color="auto" w:fill="FFFFFF"/>
-        <w:spacing w:before="0" w:beforeAutospacing="0" w:after="0" w:afterAutospacing="0"/>
-        <w:rPr>
-          <w:rFonts w:ascii="Segoe UI" w:hAnsi="Segoe UI" w:cs="Segoe UI"/>
-          <w:color w:val="0D0D0D"/>
-        </w:rPr>
-      </w:pPr>
-      <w:r>
-        <w:rPr>
-          <w:rStyle w:val="Strong"/>
-          <w:rFonts w:ascii="Segoe UI" w:hAnsi="Segoe UI" w:cs="Segoe UI"/>
-          <w:color w:val="0D0D0D"/>
-          <w:bdr w:val="single" w:sz="2" w:space="0" w:color="E3E3E3" w:frame="1"/>
-        </w:rPr>
-        <w:t>Entity Classes</w:t>
-      </w:r>
-      <w:r>
-        <w:rPr>
-          <w:rFonts w:ascii="Segoe UI" w:hAnsi="Segoe UI" w:cs="Segoe UI"/>
-          <w:color w:val="0D0D0D"/>
-        </w:rPr>
-        <w:t>: In Hibernate, entity classes represent the data stored in the database. Each entity class corresponds to a database table, and each instance of the entity class represents a row in that table.</w:t>
-      </w:r>
-    </w:p>
-    <w:p>
-      <w:pPr>
-        <w:pStyle w:val="NormalWeb"/>
-        <w:numPr>
-          <w:ilvl w:val="0"/>
-          <w:numId w:val="6"/>
-        </w:numPr>
-        <w:pBdr>
-          <w:top w:val="single" w:sz="2" w:space="0" w:color="E3E3E3"/>
-          <w:left w:val="single" w:sz="2" w:space="5" w:color="E3E3E3"/>
-          <w:bottom w:val="single" w:sz="2" w:space="0" w:color="E3E3E3"/>
-          <w:right w:val="single" w:sz="2" w:space="0" w:color="E3E3E3"/>
-        </w:pBdr>
-        <w:shd w:val="clear" w:color="auto" w:fill="FFFFFF"/>
-        <w:spacing w:before="0" w:beforeAutospacing="0" w:after="0" w:afterAutospacing="0"/>
-        <w:rPr>
-          <w:rFonts w:ascii="Segoe UI" w:hAnsi="Segoe UI" w:cs="Segoe UI"/>
-          <w:color w:val="0D0D0D"/>
-        </w:rPr>
-      </w:pPr>
-      <w:r>
-        <w:rPr>
-          <w:rStyle w:val="Strong"/>
-          <w:rFonts w:ascii="Segoe UI" w:hAnsi="Segoe UI" w:cs="Segoe UI"/>
-          <w:color w:val="0D0D0D"/>
-          <w:bdr w:val="single" w:sz="2" w:space="0" w:color="E3E3E3" w:frame="1"/>
-        </w:rPr>
-        <w:t>Session Factory</w:t>
-      </w:r>
-      <w:r>
-        <w:rPr>
-          <w:rFonts w:ascii="Segoe UI" w:hAnsi="Segoe UI" w:cs="Segoe UI"/>
-          <w:color w:val="0D0D0D"/>
-        </w:rPr>
-        <w:t>: Hibernate uses a Session Factory to create sessions, which are used to interact with the database. The Session Factory is typically configured with information about the database connection, mapping metadata, and other settings.</w:t>
-      </w:r>
-    </w:p>
-    <w:p>
-      <w:pPr>
-        <w:pStyle w:val="NormalWeb"/>
-        <w:numPr>
-          <w:ilvl w:val="0"/>
-          <w:numId w:val="6"/>
-        </w:numPr>
-        <w:pBdr>
-          <w:top w:val="single" w:sz="2" w:space="0" w:color="E3E3E3"/>
-          <w:left w:val="single" w:sz="2" w:space="5" w:color="E3E3E3"/>
-          <w:bottom w:val="single" w:sz="2" w:space="0" w:color="E3E3E3"/>
-          <w:right w:val="single" w:sz="2" w:space="0" w:color="E3E3E3"/>
-        </w:pBdr>
-        <w:shd w:val="clear" w:color="auto" w:fill="FFFFFF"/>
-        <w:spacing w:before="0" w:beforeAutospacing="0" w:after="0" w:afterAutospacing="0"/>
-        <w:rPr>
-          <w:rFonts w:ascii="Segoe UI" w:hAnsi="Segoe UI" w:cs="Segoe UI"/>
-          <w:color w:val="0D0D0D"/>
-        </w:rPr>
-      </w:pPr>
-      <w:r>
-        <w:rPr>
-          <w:rStyle w:val="Strong"/>
-          <w:rFonts w:ascii="Segoe UI" w:hAnsi="Segoe UI" w:cs="Segoe UI"/>
-          <w:color w:val="0D0D0D"/>
-          <w:bdr w:val="single" w:sz="2" w:space="0" w:color="E3E3E3" w:frame="1"/>
-        </w:rPr>
-        <w:t>Session</w:t>
-      </w:r>
-      <w:r>
-        <w:rPr>
-          <w:rFonts w:ascii="Segoe UI" w:hAnsi="Segoe UI" w:cs="Segoe UI"/>
-          <w:color w:val="0D0D0D"/>
-        </w:rPr>
-        <w:t>: A session in Hibernate represents a single unit of work with the database. Developers use sessions to perform database operations such as saving, updating, deleting, and querying objects.</w:t>
-      </w:r>
-    </w:p>
-    <w:p>
-      <w:pPr>
-        <w:pStyle w:val="NormalWeb"/>
-        <w:numPr>
-          <w:ilvl w:val="0"/>
-          <w:numId w:val="6"/>
-        </w:numPr>
-        <w:pBdr>
-          <w:top w:val="single" w:sz="2" w:space="0" w:color="E3E3E3"/>
-          <w:left w:val="single" w:sz="2" w:space="5" w:color="E3E3E3"/>
-          <w:bottom w:val="single" w:sz="2" w:space="0" w:color="E3E3E3"/>
-          <w:right w:val="single" w:sz="2" w:space="0" w:color="E3E3E3"/>
-        </w:pBdr>
-        <w:shd w:val="clear" w:color="auto" w:fill="FFFFFF"/>
-        <w:spacing w:before="0" w:beforeAutospacing="0" w:after="0" w:afterAutospacing="0"/>
-        <w:rPr>
-          <w:rFonts w:ascii="Segoe UI" w:hAnsi="Segoe UI" w:cs="Segoe UI"/>
-          <w:color w:val="0D0D0D"/>
-        </w:rPr>
-      </w:pPr>
-      <w:r>
-        <w:rPr>
-          <w:rStyle w:val="Strong"/>
-          <w:rFonts w:ascii="Segoe UI" w:hAnsi="Segoe UI" w:cs="Segoe UI"/>
-          <w:color w:val="0D0D0D"/>
-          <w:bdr w:val="single" w:sz="2" w:space="0" w:color="E3E3E3" w:frame="1"/>
-        </w:rPr>
-        <w:t>Transactions</w:t>
-      </w:r>
-      <w:r>
-        <w:rPr>
-          <w:rFonts w:ascii="Segoe UI" w:hAnsi="Segoe UI" w:cs="Segoe UI"/>
-          <w:color w:val="0D0D0D"/>
-        </w:rPr>
-        <w:t>: Hibernate supports transactions, which are sequences of database operations that are executed as a single unit. Transactions ensure data integrity by either committing all changes to the database or rolling back the changes if an error occurs.</w:t>
-      </w:r>
-    </w:p>
-    <w:p>
-      <w:pPr>
-        <w:pStyle w:val="NormalWeb"/>
-        <w:numPr>
-          <w:ilvl w:val="0"/>
-          <w:numId w:val="6"/>
-        </w:numPr>
-        <w:pBdr>
-          <w:top w:val="single" w:sz="2" w:space="0" w:color="E3E3E3"/>
-          <w:left w:val="single" w:sz="2" w:space="5" w:color="E3E3E3"/>
-          <w:bottom w:val="single" w:sz="2" w:space="0" w:color="E3E3E3"/>
-          <w:right w:val="single" w:sz="2" w:space="0" w:color="E3E3E3"/>
-        </w:pBdr>
-        <w:shd w:val="clear" w:color="auto" w:fill="FFFFFF"/>
-        <w:spacing w:before="0" w:beforeAutospacing="0" w:after="0" w:afterAutospacing="0"/>
-        <w:rPr>
-          <w:rFonts w:ascii="Segoe UI" w:hAnsi="Segoe UI" w:cs="Segoe UI"/>
-          <w:color w:val="0D0D0D"/>
-        </w:rPr>
-      </w:pPr>
-      <w:r>
-        <w:rPr>
-          <w:rStyle w:val="Strong"/>
-          <w:rFonts w:ascii="Segoe UI" w:hAnsi="Segoe UI" w:cs="Segoe UI"/>
-          <w:color w:val="0D0D0D"/>
-          <w:bdr w:val="single" w:sz="2" w:space="0" w:color="E3E3E3" w:frame="1"/>
-        </w:rPr>
-        <w:t>Lazy Loading</w:t>
-      </w:r>
-      <w:r>
-        <w:rPr>
-          <w:rFonts w:ascii="Segoe UI" w:hAnsi="Segoe UI" w:cs="Segoe UI"/>
-          <w:color w:val="0D0D0D"/>
-        </w:rPr>
-        <w:t>: Hibernate supports lazy loading, which means that it loads associated objects from the database only when they are accessed for the first time. This can improve performance by reducing the amount of data fetched from the database.</w:t>
-      </w:r>
-    </w:p>
-    <w:p>
-      <w:pPr>
-        <w:pStyle w:val="NormalWeb"/>
-        <w:pBdr>
-          <w:top w:val="single" w:sz="2" w:space="0" w:color="E3E3E3"/>
-          <w:left w:val="single" w:sz="2" w:space="0" w:color="E3E3E3"/>
-          <w:bottom w:val="single" w:sz="2" w:space="0" w:color="E3E3E3"/>
-          <w:right w:val="single" w:sz="2" w:space="0" w:color="E3E3E3"/>
-        </w:pBdr>
-        <w:shd w:val="clear" w:color="auto" w:fill="FFFFFF"/>
-        <w:spacing w:before="300" w:beforeAutospacing="0" w:after="0" w:afterAutospacing="0"/>
-        <w:rPr>
-          <w:rFonts w:ascii="Segoe UI" w:hAnsi="Segoe UI" w:cs="Segoe UI"/>
-          <w:color w:val="0D0D0D"/>
-        </w:rPr>
-      </w:pPr>
-      <w:r>
-        <w:rPr>
-          <w:rFonts w:ascii="Segoe UI" w:hAnsi="Segoe UI" w:cs="Segoe UI"/>
-          <w:color w:val="0D0D0D"/>
-        </w:rPr>
-        <w:t xml:space="preserve">Overall, </w:t>
-      </w:r>
-      <w:proofErr w:type="gramStart"/>
-      <w:r>
-        <w:rPr>
-          <w:rFonts w:ascii="Segoe UI" w:hAnsi="Segoe UI" w:cs="Segoe UI"/>
-          <w:color w:val="0D0D0D"/>
-        </w:rPr>
-        <w:t>Hibernate</w:t>
-      </w:r>
-      <w:proofErr w:type="gramEnd"/>
-      <w:r>
-        <w:rPr>
-          <w:rFonts w:ascii="Segoe UI" w:hAnsi="Segoe UI" w:cs="Segoe UI"/>
-          <w:color w:val="0D0D0D"/>
-        </w:rPr>
-        <w:t xml:space="preserve"> simplifies database access in Java applications by abstracting away the complexities of JDBC (Java Database Connectivity) and providing a higher-level, object-oriented approach to interacting with relational databases. It automates common tasks such as mapping Java objects to database tables, managing database connections, and executing SQL queries, allowing developers to focus on business logic rather than low-level database operations.</w:t>
-      </w:r>
-    </w:p>
-    <w:p>
-      <w:pPr>
-        <w:rPr>
-          <w:b/>
-          <w:bCs/>
-        </w:rPr>
-      </w:pPr>
-    </w:p>
-    <w:p>
-      <w:pPr>
-        <w:rPr>
-          <w:b/>
-          <w:bCs/>
-        </w:rPr>
-      </w:pPr>
-    </w:p>
-    <w:p>
-      <w:pPr>
-        <w:rPr>
-          <w:rFonts w:ascii="Calibri" w:eastAsia="Times New Roman" w:hAnsi="Calibri" w:cs="Calibri"/>
-          <w:b/>
-          <w:bCs/>
-          <w:color w:val="000000"/>
-          <w:kern w:val="0"/>
-          <w:lang w:eastAsia="en-IN"/>
-          <w14:ligatures w14:val="none"/>
-        </w:rPr>
-      </w:pPr>
       <w:r>
         <w:rPr>
           <w:rFonts w:ascii="Calibri" w:eastAsia="Times New Roman" w:hAnsi="Calibri" w:cs="Calibri"/>
@@ -3366,10 +3371,434 @@
           <w:lang w:eastAsia="en-IN"/>
           <w14:ligatures w14:val="none"/>
         </w:rPr>
-        <w:lastRenderedPageBreak/>
-        <w:t xml:space="preserve">Spring </w:t>
-      </w:r>
+        <w:t>REST :</w:t>
+      </w:r>
+      <w:proofErr w:type="gramEnd"/>
+    </w:p>
+    <w:p>
+      <w:pPr>
+        <w:pStyle w:val="NormalWeb"/>
+        <w:pBdr>
+          <w:top w:val="single" w:sz="2" w:space="0" w:color="E3E3E3"/>
+          <w:left w:val="single" w:sz="2" w:space="0" w:color="E3E3E3"/>
+          <w:bottom w:val="single" w:sz="2" w:space="0" w:color="E3E3E3"/>
+          <w:right w:val="single" w:sz="2" w:space="0" w:color="E3E3E3"/>
+        </w:pBdr>
+        <w:shd w:val="clear" w:color="auto" w:fill="FFFFFF"/>
+        <w:spacing w:before="0" w:beforeAutospacing="0" w:after="300" w:afterAutospacing="0"/>
+        <w:rPr>
+          <w:rFonts w:ascii="Segoe UI" w:hAnsi="Segoe UI" w:cs="Segoe UI"/>
+          <w:color w:val="0D0D0D"/>
+        </w:rPr>
+      </w:pPr>
+      <w:r>
+        <w:rPr>
+          <w:rFonts w:ascii="Segoe UI" w:hAnsi="Segoe UI" w:cs="Segoe UI"/>
+          <w:color w:val="0D0D0D"/>
+        </w:rPr>
+        <w:t>Spring REST, or Spring RESTful Web Services, is a part of the Spring Framework that facilitates the development of RESTful APIs in Java.</w:t>
+      </w:r>
+    </w:p>
+    <w:p>
+      <w:pPr>
+        <w:pStyle w:val="NormalWeb"/>
+        <w:pBdr>
+          <w:top w:val="single" w:sz="2" w:space="0" w:color="E3E3E3"/>
+          <w:left w:val="single" w:sz="2" w:space="0" w:color="E3E3E3"/>
+          <w:bottom w:val="single" w:sz="2" w:space="0" w:color="E3E3E3"/>
+          <w:right w:val="single" w:sz="2" w:space="0" w:color="E3E3E3"/>
+        </w:pBdr>
+        <w:shd w:val="clear" w:color="auto" w:fill="FFFFFF"/>
+        <w:spacing w:before="300" w:beforeAutospacing="0" w:after="300" w:afterAutospacing="0"/>
+        <w:rPr>
+          <w:rFonts w:ascii="Segoe UI" w:hAnsi="Segoe UI" w:cs="Segoe UI"/>
+          <w:color w:val="0D0D0D"/>
+        </w:rPr>
+      </w:pPr>
       <w:proofErr w:type="gramStart"/>
+      <w:r>
+        <w:rPr>
+          <w:rFonts w:ascii="Segoe UI" w:hAnsi="Segoe UI" w:cs="Segoe UI"/>
+          <w:color w:val="0D0D0D"/>
+        </w:rPr>
+        <w:t>Here's</w:t>
+      </w:r>
+      <w:proofErr w:type="gramEnd"/>
+      <w:r>
+        <w:rPr>
+          <w:rFonts w:ascii="Segoe UI" w:hAnsi="Segoe UI" w:cs="Segoe UI"/>
+          <w:color w:val="0D0D0D"/>
+        </w:rPr>
+        <w:t xml:space="preserve"> a simple explanation:</w:t>
+      </w:r>
+    </w:p>
+    <w:p>
+      <w:pPr>
+        <w:pStyle w:val="NormalWeb"/>
+        <w:numPr>
+          <w:ilvl w:val="0"/>
+          <w:numId w:val="7"/>
+        </w:numPr>
+        <w:pBdr>
+          <w:top w:val="single" w:sz="2" w:space="0" w:color="E3E3E3"/>
+          <w:left w:val="single" w:sz="2" w:space="5" w:color="E3E3E3"/>
+          <w:bottom w:val="single" w:sz="2" w:space="0" w:color="E3E3E3"/>
+          <w:right w:val="single" w:sz="2" w:space="0" w:color="E3E3E3"/>
+        </w:pBdr>
+        <w:shd w:val="clear" w:color="auto" w:fill="FFFFFF"/>
+        <w:spacing w:before="0" w:beforeAutospacing="0" w:after="0" w:afterAutospacing="0"/>
+        <w:rPr>
+          <w:rFonts w:ascii="Segoe UI" w:hAnsi="Segoe UI" w:cs="Segoe UI"/>
+          <w:color w:val="0D0D0D"/>
+        </w:rPr>
+      </w:pPr>
+      <w:r>
+        <w:rPr>
+          <w:rStyle w:val="Strong"/>
+          <w:rFonts w:ascii="Segoe UI" w:hAnsi="Segoe UI" w:cs="Segoe UI"/>
+          <w:color w:val="0D0D0D"/>
+          <w:bdr w:val="single" w:sz="2" w:space="0" w:color="E3E3E3" w:frame="1"/>
+        </w:rPr>
+        <w:t>RESTful Architecture</w:t>
+      </w:r>
+      <w:r>
+        <w:rPr>
+          <w:rFonts w:ascii="Segoe UI" w:hAnsi="Segoe UI" w:cs="Segoe UI"/>
+          <w:color w:val="0D0D0D"/>
+        </w:rPr>
+        <w:t xml:space="preserve">: REST stands for Representational State Transfer. </w:t>
+      </w:r>
+      <w:proofErr w:type="gramStart"/>
+      <w:r>
+        <w:rPr>
+          <w:rFonts w:ascii="Segoe UI" w:hAnsi="Segoe UI" w:cs="Segoe UI"/>
+          <w:color w:val="0D0D0D"/>
+        </w:rPr>
+        <w:t>It's</w:t>
+      </w:r>
+      <w:proofErr w:type="gramEnd"/>
+      <w:r>
+        <w:rPr>
+          <w:rFonts w:ascii="Segoe UI" w:hAnsi="Segoe UI" w:cs="Segoe UI"/>
+          <w:color w:val="0D0D0D"/>
+        </w:rPr>
+        <w:t xml:space="preserve"> an architectural style for designing networked applications, especially web services, that prioritize simplicity, scalability, and reliability. RESTful APIs use standard HTTP methods like GET, POST, PUT, DELETE to perform CRUD (Create, Read, Update, Delete) operations on resources.</w:t>
+      </w:r>
+    </w:p>
+    <w:p>
+      <w:pPr>
+        <w:pStyle w:val="NormalWeb"/>
+        <w:numPr>
+          <w:ilvl w:val="0"/>
+          <w:numId w:val="7"/>
+        </w:numPr>
+        <w:pBdr>
+          <w:top w:val="single" w:sz="2" w:space="0" w:color="E3E3E3"/>
+          <w:left w:val="single" w:sz="2" w:space="5" w:color="E3E3E3"/>
+          <w:bottom w:val="single" w:sz="2" w:space="0" w:color="E3E3E3"/>
+          <w:right w:val="single" w:sz="2" w:space="0" w:color="E3E3E3"/>
+        </w:pBdr>
+        <w:shd w:val="clear" w:color="auto" w:fill="FFFFFF"/>
+        <w:spacing w:before="0" w:beforeAutospacing="0" w:after="0" w:afterAutospacing="0"/>
+        <w:rPr>
+          <w:rFonts w:ascii="Segoe UI" w:hAnsi="Segoe UI" w:cs="Segoe UI"/>
+          <w:color w:val="0D0D0D"/>
+        </w:rPr>
+      </w:pPr>
+      <w:r>
+        <w:rPr>
+          <w:rStyle w:val="Strong"/>
+          <w:rFonts w:ascii="Segoe UI" w:hAnsi="Segoe UI" w:cs="Segoe UI"/>
+          <w:color w:val="0D0D0D"/>
+          <w:bdr w:val="single" w:sz="2" w:space="0" w:color="E3E3E3" w:frame="1"/>
+        </w:rPr>
+        <w:t>Spring REST</w:t>
+      </w:r>
+      <w:r>
+        <w:rPr>
+          <w:rFonts w:ascii="Segoe UI" w:hAnsi="Segoe UI" w:cs="Segoe UI"/>
+          <w:color w:val="0D0D0D"/>
+        </w:rPr>
+        <w:t>: Spring REST allows developers to build RESTful APIs using the Spring Framework. It provides features and components to simplify the creation of RESTful web services, handling request mapping, serialization, deserialization, error handling, and more.</w:t>
+      </w:r>
+    </w:p>
+    <w:p>
+      <w:pPr>
+        <w:pStyle w:val="NormalWeb"/>
+        <w:numPr>
+          <w:ilvl w:val="0"/>
+          <w:numId w:val="7"/>
+        </w:numPr>
+        <w:pBdr>
+          <w:top w:val="single" w:sz="2" w:space="0" w:color="E3E3E3"/>
+          <w:left w:val="single" w:sz="2" w:space="5" w:color="E3E3E3"/>
+          <w:bottom w:val="single" w:sz="2" w:space="0" w:color="E3E3E3"/>
+          <w:right w:val="single" w:sz="2" w:space="0" w:color="E3E3E3"/>
+        </w:pBdr>
+        <w:shd w:val="clear" w:color="auto" w:fill="FFFFFF"/>
+        <w:spacing w:before="0" w:beforeAutospacing="0" w:after="0" w:afterAutospacing="0"/>
+        <w:rPr>
+          <w:rFonts w:ascii="Segoe UI" w:hAnsi="Segoe UI" w:cs="Segoe UI"/>
+          <w:color w:val="0D0D0D"/>
+        </w:rPr>
+      </w:pPr>
+      <w:r>
+        <w:rPr>
+          <w:rStyle w:val="Strong"/>
+          <w:rFonts w:ascii="Segoe UI" w:hAnsi="Segoe UI" w:cs="Segoe UI"/>
+          <w:color w:val="0D0D0D"/>
+          <w:bdr w:val="single" w:sz="2" w:space="0" w:color="E3E3E3" w:frame="1"/>
+        </w:rPr>
+        <w:t>Controller Classes</w:t>
+      </w:r>
+      <w:r>
+        <w:rPr>
+          <w:rFonts w:ascii="Segoe UI" w:hAnsi="Segoe UI" w:cs="Segoe UI"/>
+          <w:color w:val="0D0D0D"/>
+        </w:rPr>
+        <w:t xml:space="preserve">: In Spring REST, you create controller classes to define the endpoints of your RESTful API. These controllers handle incoming HTTP requests and return appropriate responses. You can use annotations like </w:t>
+      </w:r>
+      <w:r>
+        <w:rPr>
+          <w:rStyle w:val="HTMLCode"/>
+          <w:rFonts w:ascii="Ubuntu Mono" w:hAnsi="Ubuntu Mono"/>
+          <w:b/>
+          <w:bCs/>
+          <w:color w:val="0D0D0D"/>
+          <w:sz w:val="21"/>
+          <w:szCs w:val="21"/>
+          <w:bdr w:val="single" w:sz="2" w:space="0" w:color="E3E3E3" w:frame="1"/>
+        </w:rPr>
+        <w:t>@RestController</w:t>
+      </w:r>
+      <w:r>
+        <w:rPr>
+          <w:rFonts w:ascii="Segoe UI" w:hAnsi="Segoe UI" w:cs="Segoe UI"/>
+          <w:color w:val="0D0D0D"/>
+        </w:rPr>
+        <w:t xml:space="preserve">, </w:t>
+      </w:r>
+      <w:r>
+        <w:rPr>
+          <w:rStyle w:val="HTMLCode"/>
+          <w:rFonts w:ascii="Ubuntu Mono" w:hAnsi="Ubuntu Mono"/>
+          <w:b/>
+          <w:bCs/>
+          <w:color w:val="0D0D0D"/>
+          <w:sz w:val="21"/>
+          <w:szCs w:val="21"/>
+          <w:bdr w:val="single" w:sz="2" w:space="0" w:color="E3E3E3" w:frame="1"/>
+        </w:rPr>
+        <w:t>@RequestMapping</w:t>
+      </w:r>
+      <w:r>
+        <w:rPr>
+          <w:rFonts w:ascii="Segoe UI" w:hAnsi="Segoe UI" w:cs="Segoe UI"/>
+          <w:color w:val="0D0D0D"/>
+        </w:rPr>
+        <w:t xml:space="preserve">, </w:t>
+      </w:r>
+      <w:r>
+        <w:rPr>
+          <w:rStyle w:val="HTMLCode"/>
+          <w:rFonts w:ascii="Ubuntu Mono" w:hAnsi="Ubuntu Mono"/>
+          <w:b/>
+          <w:bCs/>
+          <w:color w:val="0D0D0D"/>
+          <w:sz w:val="21"/>
+          <w:szCs w:val="21"/>
+          <w:bdr w:val="single" w:sz="2" w:space="0" w:color="E3E3E3" w:frame="1"/>
+        </w:rPr>
+        <w:t>@GetMapping</w:t>
+      </w:r>
+      <w:r>
+        <w:rPr>
+          <w:rFonts w:ascii="Segoe UI" w:hAnsi="Segoe UI" w:cs="Segoe UI"/>
+          <w:color w:val="0D0D0D"/>
+        </w:rPr>
+        <w:t xml:space="preserve">, </w:t>
+      </w:r>
+      <w:r>
+        <w:rPr>
+          <w:rStyle w:val="HTMLCode"/>
+          <w:rFonts w:ascii="Ubuntu Mono" w:hAnsi="Ubuntu Mono"/>
+          <w:b/>
+          <w:bCs/>
+          <w:color w:val="0D0D0D"/>
+          <w:sz w:val="21"/>
+          <w:szCs w:val="21"/>
+          <w:bdr w:val="single" w:sz="2" w:space="0" w:color="E3E3E3" w:frame="1"/>
+        </w:rPr>
+        <w:t>@PostMapping</w:t>
+      </w:r>
+      <w:r>
+        <w:rPr>
+          <w:rFonts w:ascii="Segoe UI" w:hAnsi="Segoe UI" w:cs="Segoe UI"/>
+          <w:color w:val="0D0D0D"/>
+        </w:rPr>
+        <w:t>, etc., to define the URL mappings and HTTP methods.</w:t>
+      </w:r>
+    </w:p>
+    <w:p>
+      <w:pPr>
+        <w:pStyle w:val="NormalWeb"/>
+        <w:numPr>
+          <w:ilvl w:val="0"/>
+          <w:numId w:val="7"/>
+        </w:numPr>
+        <w:pBdr>
+          <w:top w:val="single" w:sz="2" w:space="0" w:color="E3E3E3"/>
+          <w:left w:val="single" w:sz="2" w:space="5" w:color="E3E3E3"/>
+          <w:bottom w:val="single" w:sz="2" w:space="0" w:color="E3E3E3"/>
+          <w:right w:val="single" w:sz="2" w:space="0" w:color="E3E3E3"/>
+        </w:pBdr>
+        <w:shd w:val="clear" w:color="auto" w:fill="FFFFFF"/>
+        <w:spacing w:before="0" w:beforeAutospacing="0" w:after="0" w:afterAutospacing="0"/>
+        <w:rPr>
+          <w:rFonts w:ascii="Segoe UI" w:hAnsi="Segoe UI" w:cs="Segoe UI"/>
+          <w:color w:val="0D0D0D"/>
+        </w:rPr>
+      </w:pPr>
+      <w:r>
+        <w:rPr>
+          <w:rStyle w:val="Strong"/>
+          <w:rFonts w:ascii="Segoe UI" w:hAnsi="Segoe UI" w:cs="Segoe UI"/>
+          <w:color w:val="0D0D0D"/>
+          <w:bdr w:val="single" w:sz="2" w:space="0" w:color="E3E3E3" w:frame="1"/>
+        </w:rPr>
+        <w:t>Data Transfer Objects (DTOs)</w:t>
+      </w:r>
+      <w:r>
+        <w:rPr>
+          <w:rFonts w:ascii="Segoe UI" w:hAnsi="Segoe UI" w:cs="Segoe UI"/>
+          <w:color w:val="0D0D0D"/>
+        </w:rPr>
+        <w:t>: Spring REST often uses Data Transfer Objects (DTOs) to represent the data exchanged between the client and the server. These DTOs are simple Java classes that define the structure of the data being sent or received.</w:t>
+      </w:r>
+    </w:p>
+    <w:p>
+      <w:pPr>
+        <w:pStyle w:val="NormalWeb"/>
+        <w:numPr>
+          <w:ilvl w:val="0"/>
+          <w:numId w:val="7"/>
+        </w:numPr>
+        <w:pBdr>
+          <w:top w:val="single" w:sz="2" w:space="0" w:color="E3E3E3"/>
+          <w:left w:val="single" w:sz="2" w:space="5" w:color="E3E3E3"/>
+          <w:bottom w:val="single" w:sz="2" w:space="0" w:color="E3E3E3"/>
+          <w:right w:val="single" w:sz="2" w:space="0" w:color="E3E3E3"/>
+        </w:pBdr>
+        <w:shd w:val="clear" w:color="auto" w:fill="FFFFFF"/>
+        <w:spacing w:before="0" w:beforeAutospacing="0" w:after="0" w:afterAutospacing="0"/>
+        <w:rPr>
+          <w:rFonts w:ascii="Segoe UI" w:hAnsi="Segoe UI" w:cs="Segoe UI"/>
+          <w:color w:val="0D0D0D"/>
+        </w:rPr>
+      </w:pPr>
+      <w:r>
+        <w:rPr>
+          <w:rStyle w:val="Strong"/>
+          <w:rFonts w:ascii="Segoe UI" w:hAnsi="Segoe UI" w:cs="Segoe UI"/>
+          <w:color w:val="0D0D0D"/>
+          <w:bdr w:val="single" w:sz="2" w:space="0" w:color="E3E3E3" w:frame="1"/>
+        </w:rPr>
+        <w:t>Serialization and Deserialization</w:t>
+      </w:r>
+      <w:r>
+        <w:rPr>
+          <w:rFonts w:ascii="Segoe UI" w:hAnsi="Segoe UI" w:cs="Segoe UI"/>
+          <w:color w:val="0D0D0D"/>
+        </w:rPr>
+        <w:t>: Spring REST automatically serializes Java objects to JSON or XML format when sending responses to clients, and deserializes JSON or XML payloads into Java objects when receiving requests from clients. This process is handled by libraries like Jackson or JAXB, which are integrated into Spring.</w:t>
+      </w:r>
+    </w:p>
+    <w:p>
+      <w:pPr>
+        <w:pStyle w:val="NormalWeb"/>
+        <w:numPr>
+          <w:ilvl w:val="0"/>
+          <w:numId w:val="7"/>
+        </w:numPr>
+        <w:pBdr>
+          <w:top w:val="single" w:sz="2" w:space="0" w:color="E3E3E3"/>
+          <w:left w:val="single" w:sz="2" w:space="5" w:color="E3E3E3"/>
+          <w:bottom w:val="single" w:sz="2" w:space="0" w:color="E3E3E3"/>
+          <w:right w:val="single" w:sz="2" w:space="0" w:color="E3E3E3"/>
+        </w:pBdr>
+        <w:shd w:val="clear" w:color="auto" w:fill="FFFFFF"/>
+        <w:spacing w:before="0" w:beforeAutospacing="0" w:after="0" w:afterAutospacing="0"/>
+        <w:rPr>
+          <w:rFonts w:ascii="Segoe UI" w:hAnsi="Segoe UI" w:cs="Segoe UI"/>
+          <w:color w:val="0D0D0D"/>
+        </w:rPr>
+      </w:pPr>
+      <w:r>
+        <w:rPr>
+          <w:rStyle w:val="Strong"/>
+          <w:rFonts w:ascii="Segoe UI" w:hAnsi="Segoe UI" w:cs="Segoe UI"/>
+          <w:color w:val="0D0D0D"/>
+          <w:bdr w:val="single" w:sz="2" w:space="0" w:color="E3E3E3" w:frame="1"/>
+        </w:rPr>
+        <w:t>Error Handling</w:t>
+      </w:r>
+      <w:r>
+        <w:rPr>
+          <w:rFonts w:ascii="Segoe UI" w:hAnsi="Segoe UI" w:cs="Segoe UI"/>
+          <w:color w:val="0D0D0D"/>
+        </w:rPr>
+        <w:t>: Spring REST provides mechanisms for handling errors and exceptions that occur during API requests. Developers can define exception handlers to customize error responses sent back to clients.</w:t>
+      </w:r>
+    </w:p>
+    <w:p>
+      <w:pPr>
+        <w:pStyle w:val="NormalWeb"/>
+        <w:pBdr>
+          <w:top w:val="single" w:sz="2" w:space="0" w:color="E3E3E3"/>
+          <w:left w:val="single" w:sz="2" w:space="0" w:color="E3E3E3"/>
+          <w:bottom w:val="single" w:sz="2" w:space="0" w:color="E3E3E3"/>
+          <w:right w:val="single" w:sz="2" w:space="0" w:color="E3E3E3"/>
+        </w:pBdr>
+        <w:shd w:val="clear" w:color="auto" w:fill="FFFFFF"/>
+        <w:spacing w:before="300" w:beforeAutospacing="0" w:after="0" w:afterAutospacing="0"/>
+        <w:rPr>
+          <w:rFonts w:ascii="Segoe UI" w:hAnsi="Segoe UI" w:cs="Segoe UI"/>
+          <w:color w:val="0D0D0D"/>
+        </w:rPr>
+      </w:pPr>
+      <w:r>
+        <w:rPr>
+          <w:rFonts w:ascii="Segoe UI" w:hAnsi="Segoe UI" w:cs="Segoe UI"/>
+          <w:color w:val="0D0D0D"/>
+        </w:rPr>
+        <w:t>In summary, Spring REST simplifies the process of building RESTful APIs in Java by providing a set of features and components that handle common tasks such as request mapping, serialization, deserialization, and error handling. It allows developers to focus on defining the API endpoints and implementing business logic, while Spring takes care of the underlying infrastructure and boilerplate code.</w:t>
+      </w:r>
+    </w:p>
+    <w:p>
+      <w:pPr>
+        <w:rPr>
+          <w:rFonts w:ascii="Calibri" w:eastAsia="Times New Roman" w:hAnsi="Calibri" w:cs="Calibri"/>
+          <w:b/>
+          <w:bCs/>
+          <w:color w:val="000000"/>
+          <w:kern w:val="0"/>
+          <w:lang w:eastAsia="en-IN"/>
+          <w14:ligatures w14:val="none"/>
+        </w:rPr>
+      </w:pPr>
+    </w:p>
+    <w:p>
+      <w:pPr>
+        <w:rPr>
+          <w:rFonts w:ascii="Calibri" w:eastAsia="Times New Roman" w:hAnsi="Calibri" w:cs="Calibri"/>
+          <w:b/>
+          <w:bCs/>
+          <w:color w:val="000000"/>
+          <w:kern w:val="0"/>
+          <w:lang w:eastAsia="en-IN"/>
+          <w14:ligatures w14:val="none"/>
+        </w:rPr>
+      </w:pPr>
       <w:r>
         <w:rPr>
           <w:rFonts w:ascii="Calibri" w:eastAsia="Times New Roman" w:hAnsi="Calibri" w:cs="Calibri"/>
@@ -3381,8 +3810,9 @@
           <w:lang w:eastAsia="en-IN"/>
           <w14:ligatures w14:val="none"/>
         </w:rPr>
-        <w:t>REST</w:t>
-      </w:r>
+        <w:t xml:space="preserve">Spring Data </w:t>
+      </w:r>
+      <w:proofErr w:type="gramStart"/>
       <w:r>
         <w:rPr>
           <w:rFonts w:ascii="Calibri" w:eastAsia="Times New Roman" w:hAnsi="Calibri" w:cs="Calibri"/>
@@ -3394,7 +3824,7 @@
           <w:lang w:eastAsia="en-IN"/>
           <w14:ligatures w14:val="none"/>
         </w:rPr>
-        <w:t xml:space="preserve"> :</w:t>
+        <w:t>JPA :</w:t>
       </w:r>
       <w:proofErr w:type="gramEnd"/>
     </w:p>
@@ -3419,7 +3849,7 @@
           <w:rFonts w:ascii="Segoe UI" w:hAnsi="Segoe UI" w:cs="Segoe UI"/>
           <w:color w:val="0D0D0D"/>
         </w:rPr>
-        <w:t>Spring REST, or Spring RESTful Web Services, is a part of the Spring Framework that facilitates the development of RESTful APIs in Java.</w:t>
+        <w:t>Spring Data JPA is part of the larger Spring Data project, which aims to simplify data access in Java applications, particularly in Spring-based projects.</w:t>
       </w:r>
     </w:p>
     <w:p>
@@ -3444,6 +3874,7 @@
           <w:rFonts w:ascii="Segoe UI" w:hAnsi="Segoe UI" w:cs="Segoe UI"/>
           <w:color w:val="0D0D0D"/>
         </w:rPr>
+        <w:lastRenderedPageBreak/>
         <w:t>Here's</w:t>
       </w:r>
       <w:proofErr w:type="gramEnd"/>
@@ -3452,16 +3883,12 @@
           <w:rFonts w:ascii="Segoe UI" w:hAnsi="Segoe UI" w:cs="Segoe UI"/>
           <w:color w:val="0D0D0D"/>
         </w:rPr>
-        <w:t xml:space="preserve"> a simple explanation:</w:t>
+        <w:t xml:space="preserve"> a simple explanation of Spring Data JPA:</w:t>
       </w:r>
     </w:p>
     <w:p>
       <w:pPr>
         <w:pStyle w:val="NormalWeb"/>
-        <w:numPr>
-          <w:ilvl w:val="0"/>
-          <w:numId w:val="7"/>
-        </w:numPr>
         <w:pBdr>
           <w:top w:val="single" w:sz="2" w:space="0" w:color="E3E3E3"/>
           <w:left w:val="single" w:sz="2" w:space="5" w:color="E3E3E3"/>
@@ -3470,6 +3897,7 @@
         </w:pBdr>
         <w:shd w:val="clear" w:color="auto" w:fill="FFFFFF"/>
         <w:spacing w:before="0" w:beforeAutospacing="0" w:after="0" w:afterAutospacing="0"/>
+        <w:ind w:left="720"/>
         <w:rPr>
           <w:rFonts w:ascii="Segoe UI" w:hAnsi="Segoe UI" w:cs="Segoe UI"/>
           <w:color w:val="0D0D0D"/>
@@ -3482,39 +3910,19 @@
           <w:color w:val="0D0D0D"/>
           <w:bdr w:val="single" w:sz="2" w:space="0" w:color="E3E3E3" w:frame="1"/>
         </w:rPr>
-        <w:t>RESTful Architecture</w:t>
-      </w:r>
-      <w:r>
-        <w:rPr>
-          <w:rFonts w:ascii="Segoe UI" w:hAnsi="Segoe UI" w:cs="Segoe UI"/>
-          <w:color w:val="0D0D0D"/>
-        </w:rPr>
-        <w:t xml:space="preserve">: REST stands for Representational State Transfer. </w:t>
-      </w:r>
-      <w:proofErr w:type="gramStart"/>
-      <w:r>
-        <w:rPr>
-          <w:rFonts w:ascii="Segoe UI" w:hAnsi="Segoe UI" w:cs="Segoe UI"/>
-          <w:color w:val="0D0D0D"/>
-        </w:rPr>
-        <w:t>It's</w:t>
-      </w:r>
-      <w:proofErr w:type="gramEnd"/>
-      <w:r>
-        <w:rPr>
-          <w:rFonts w:ascii="Segoe UI" w:hAnsi="Segoe UI" w:cs="Segoe UI"/>
-          <w:color w:val="0D0D0D"/>
-        </w:rPr>
-        <w:t xml:space="preserve"> an architectural style for designing networked applications, especially web services, that prioritize simplicity, scalability, and reliability. RESTful APIs use standard HTTP methods like GET, POST, PUT, DELETE to perform CRUD (Create, Read, Update, Delete) operations on resources.</w:t>
+        <w:t>JPA</w:t>
+      </w:r>
+      <w:r>
+        <w:rPr>
+          <w:rFonts w:ascii="Segoe UI" w:hAnsi="Segoe UI" w:cs="Segoe UI"/>
+          <w:color w:val="0D0D0D"/>
+        </w:rPr>
+        <w:t>: JPA stands for Java Persistence API, which is a Java specification for managing relational data in applications. It provides a set of standard APIs for object-relational mapping (ORM) in Java applications.</w:t>
       </w:r>
     </w:p>
     <w:p>
       <w:pPr>
         <w:pStyle w:val="NormalWeb"/>
-        <w:numPr>
-          <w:ilvl w:val="0"/>
-          <w:numId w:val="7"/>
-        </w:numPr>
         <w:pBdr>
           <w:top w:val="single" w:sz="2" w:space="0" w:color="E3E3E3"/>
           <w:left w:val="single" w:sz="2" w:space="5" w:color="E3E3E3"/>
@@ -3523,279 +3931,12 @@
         </w:pBdr>
         <w:shd w:val="clear" w:color="auto" w:fill="FFFFFF"/>
         <w:spacing w:before="0" w:beforeAutospacing="0" w:after="0" w:afterAutospacing="0"/>
-        <w:rPr>
-          <w:rFonts w:ascii="Segoe UI" w:hAnsi="Segoe UI" w:cs="Segoe UI"/>
-          <w:color w:val="0D0D0D"/>
-        </w:rPr>
-      </w:pPr>
-      <w:r>
-        <w:rPr>
-          <w:rStyle w:val="Strong"/>
-          <w:rFonts w:ascii="Segoe UI" w:hAnsi="Segoe UI" w:cs="Segoe UI"/>
-          <w:color w:val="0D0D0D"/>
-          <w:bdr w:val="single" w:sz="2" w:space="0" w:color="E3E3E3" w:frame="1"/>
-        </w:rPr>
-        <w:t>Spring REST</w:t>
-      </w:r>
-      <w:r>
-        <w:rPr>
-          <w:rFonts w:ascii="Segoe UI" w:hAnsi="Segoe UI" w:cs="Segoe UI"/>
-          <w:color w:val="0D0D0D"/>
-        </w:rPr>
-        <w:t>: Spring REST allows developers to build RESTful APIs using the Spring Framework. It provides features and components to simplify the creation of RESTful web services, handling request mapping, serialization, deserialization, error handling, and more.</w:t>
-      </w:r>
-    </w:p>
-    <w:p>
-      <w:pPr>
-        <w:pStyle w:val="NormalWeb"/>
-        <w:numPr>
-          <w:ilvl w:val="0"/>
-          <w:numId w:val="7"/>
-        </w:numPr>
-        <w:pBdr>
-          <w:top w:val="single" w:sz="2" w:space="0" w:color="E3E3E3"/>
-          <w:left w:val="single" w:sz="2" w:space="5" w:color="E3E3E3"/>
-          <w:bottom w:val="single" w:sz="2" w:space="0" w:color="E3E3E3"/>
-          <w:right w:val="single" w:sz="2" w:space="0" w:color="E3E3E3"/>
-        </w:pBdr>
-        <w:shd w:val="clear" w:color="auto" w:fill="FFFFFF"/>
-        <w:spacing w:before="0" w:beforeAutospacing="0" w:after="0" w:afterAutospacing="0"/>
-        <w:rPr>
-          <w:rFonts w:ascii="Segoe UI" w:hAnsi="Segoe UI" w:cs="Segoe UI"/>
-          <w:color w:val="0D0D0D"/>
-        </w:rPr>
-      </w:pPr>
-      <w:r>
-        <w:rPr>
-          <w:rStyle w:val="Strong"/>
-          <w:rFonts w:ascii="Segoe UI" w:hAnsi="Segoe UI" w:cs="Segoe UI"/>
-          <w:color w:val="0D0D0D"/>
-          <w:bdr w:val="single" w:sz="2" w:space="0" w:color="E3E3E3" w:frame="1"/>
-        </w:rPr>
-        <w:t>Controller Classes</w:t>
-      </w:r>
-      <w:r>
-        <w:rPr>
-          <w:rFonts w:ascii="Segoe UI" w:hAnsi="Segoe UI" w:cs="Segoe UI"/>
-          <w:color w:val="0D0D0D"/>
-        </w:rPr>
-        <w:t xml:space="preserve">: In Spring REST, you create controller classes to define the endpoints of your RESTful API. These controllers handle incoming HTTP requests and return appropriate responses. You can use annotations like </w:t>
-      </w:r>
-      <w:r>
-        <w:rPr>
-          <w:rStyle w:val="HTMLCode"/>
-          <w:rFonts w:ascii="Ubuntu Mono" w:hAnsi="Ubuntu Mono"/>
-          <w:b/>
-          <w:bCs/>
-          <w:color w:val="0D0D0D"/>
-          <w:sz w:val="21"/>
-          <w:szCs w:val="21"/>
-          <w:bdr w:val="single" w:sz="2" w:space="0" w:color="E3E3E3" w:frame="1"/>
-        </w:rPr>
-        <w:t>@RestController</w:t>
-      </w:r>
-      <w:r>
-        <w:rPr>
-          <w:rFonts w:ascii="Segoe UI" w:hAnsi="Segoe UI" w:cs="Segoe UI"/>
-          <w:color w:val="0D0D0D"/>
-        </w:rPr>
-        <w:t xml:space="preserve">, </w:t>
-      </w:r>
-      <w:r>
-        <w:rPr>
-          <w:rStyle w:val="HTMLCode"/>
-          <w:rFonts w:ascii="Ubuntu Mono" w:hAnsi="Ubuntu Mono"/>
-          <w:b/>
-          <w:bCs/>
-          <w:color w:val="0D0D0D"/>
-          <w:sz w:val="21"/>
-          <w:szCs w:val="21"/>
-          <w:bdr w:val="single" w:sz="2" w:space="0" w:color="E3E3E3" w:frame="1"/>
-        </w:rPr>
-        <w:t>@RequestMapping</w:t>
-      </w:r>
-      <w:r>
-        <w:rPr>
-          <w:rFonts w:ascii="Segoe UI" w:hAnsi="Segoe UI" w:cs="Segoe UI"/>
-          <w:color w:val="0D0D0D"/>
-        </w:rPr>
-        <w:t xml:space="preserve">, </w:t>
-      </w:r>
-      <w:r>
-        <w:rPr>
-          <w:rStyle w:val="HTMLCode"/>
-          <w:rFonts w:ascii="Ubuntu Mono" w:hAnsi="Ubuntu Mono"/>
-          <w:b/>
-          <w:bCs/>
-          <w:color w:val="0D0D0D"/>
-          <w:sz w:val="21"/>
-          <w:szCs w:val="21"/>
-          <w:bdr w:val="single" w:sz="2" w:space="0" w:color="E3E3E3" w:frame="1"/>
-        </w:rPr>
-        <w:t>@GetMapping</w:t>
-      </w:r>
-      <w:r>
-        <w:rPr>
-          <w:rFonts w:ascii="Segoe UI" w:hAnsi="Segoe UI" w:cs="Segoe UI"/>
-          <w:color w:val="0D0D0D"/>
-        </w:rPr>
-        <w:t xml:space="preserve">, </w:t>
-      </w:r>
-      <w:r>
-        <w:rPr>
-          <w:rStyle w:val="HTMLCode"/>
-          <w:rFonts w:ascii="Ubuntu Mono" w:hAnsi="Ubuntu Mono"/>
-          <w:b/>
-          <w:bCs/>
-          <w:color w:val="0D0D0D"/>
-          <w:sz w:val="21"/>
-          <w:szCs w:val="21"/>
-          <w:bdr w:val="single" w:sz="2" w:space="0" w:color="E3E3E3" w:frame="1"/>
-        </w:rPr>
-        <w:t>@PostMapping</w:t>
-      </w:r>
-      <w:r>
-        <w:rPr>
-          <w:rFonts w:ascii="Segoe UI" w:hAnsi="Segoe UI" w:cs="Segoe UI"/>
-          <w:color w:val="0D0D0D"/>
-        </w:rPr>
-        <w:t>, etc., to define the URL mappings and HTTP methods.</w:t>
-      </w:r>
-    </w:p>
-    <w:p>
-      <w:pPr>
-        <w:pStyle w:val="NormalWeb"/>
-        <w:numPr>
-          <w:ilvl w:val="0"/>
-          <w:numId w:val="7"/>
-        </w:numPr>
-        <w:pBdr>
-          <w:top w:val="single" w:sz="2" w:space="0" w:color="E3E3E3"/>
-          <w:left w:val="single" w:sz="2" w:space="5" w:color="E3E3E3"/>
-          <w:bottom w:val="single" w:sz="2" w:space="0" w:color="E3E3E3"/>
-          <w:right w:val="single" w:sz="2" w:space="0" w:color="E3E3E3"/>
-        </w:pBdr>
-        <w:shd w:val="clear" w:color="auto" w:fill="FFFFFF"/>
-        <w:spacing w:before="0" w:beforeAutospacing="0" w:after="0" w:afterAutospacing="0"/>
-        <w:rPr>
-          <w:rFonts w:ascii="Segoe UI" w:hAnsi="Segoe UI" w:cs="Segoe UI"/>
-          <w:color w:val="0D0D0D"/>
-        </w:rPr>
-      </w:pPr>
-      <w:r>
-        <w:rPr>
-          <w:rStyle w:val="Strong"/>
-          <w:rFonts w:ascii="Segoe UI" w:hAnsi="Segoe UI" w:cs="Segoe UI"/>
-          <w:color w:val="0D0D0D"/>
-          <w:bdr w:val="single" w:sz="2" w:space="0" w:color="E3E3E3" w:frame="1"/>
-        </w:rPr>
-        <w:t>Data Transfer Objects (DTOs)</w:t>
-      </w:r>
-      <w:r>
-        <w:rPr>
-          <w:rFonts w:ascii="Segoe UI" w:hAnsi="Segoe UI" w:cs="Segoe UI"/>
-          <w:color w:val="0D0D0D"/>
-        </w:rPr>
-        <w:t>: Spring REST often uses Data Transfer Objects (DTOs) to represent the data exchanged between the client and the server. These DTOs are simple Java classes that define the structure of the data being sent or received.</w:t>
-      </w:r>
-    </w:p>
-    <w:p>
-      <w:pPr>
-        <w:pStyle w:val="NormalWeb"/>
-        <w:numPr>
-          <w:ilvl w:val="0"/>
-          <w:numId w:val="7"/>
-        </w:numPr>
-        <w:pBdr>
-          <w:top w:val="single" w:sz="2" w:space="0" w:color="E3E3E3"/>
-          <w:left w:val="single" w:sz="2" w:space="5" w:color="E3E3E3"/>
-          <w:bottom w:val="single" w:sz="2" w:space="0" w:color="E3E3E3"/>
-          <w:right w:val="single" w:sz="2" w:space="0" w:color="E3E3E3"/>
-        </w:pBdr>
-        <w:shd w:val="clear" w:color="auto" w:fill="FFFFFF"/>
-        <w:spacing w:before="0" w:beforeAutospacing="0" w:after="0" w:afterAutospacing="0"/>
-        <w:rPr>
-          <w:rFonts w:ascii="Segoe UI" w:hAnsi="Segoe UI" w:cs="Segoe UI"/>
-          <w:color w:val="0D0D0D"/>
-        </w:rPr>
-      </w:pPr>
-      <w:r>
-        <w:rPr>
-          <w:rStyle w:val="Strong"/>
-          <w:rFonts w:ascii="Segoe UI" w:hAnsi="Segoe UI" w:cs="Segoe UI"/>
-          <w:color w:val="0D0D0D"/>
-          <w:bdr w:val="single" w:sz="2" w:space="0" w:color="E3E3E3" w:frame="1"/>
-        </w:rPr>
-        <w:t>Serialization and Deserialization</w:t>
-      </w:r>
-      <w:r>
-        <w:rPr>
-          <w:rFonts w:ascii="Segoe UI" w:hAnsi="Segoe UI" w:cs="Segoe UI"/>
-          <w:color w:val="0D0D0D"/>
-        </w:rPr>
-        <w:t>: Spring REST automatically serializes Java objects to JSON or XML format when sending responses to clients, and deserializes JSON or XML payloads into Java objects when receiving requests from clients. This process is handled by libraries like Jackson or JAXB, which are integrated into Spring.</w:t>
-      </w:r>
-    </w:p>
-    <w:p>
-      <w:pPr>
-        <w:pStyle w:val="NormalWeb"/>
-        <w:numPr>
-          <w:ilvl w:val="0"/>
-          <w:numId w:val="7"/>
-        </w:numPr>
-        <w:pBdr>
-          <w:top w:val="single" w:sz="2" w:space="0" w:color="E3E3E3"/>
-          <w:left w:val="single" w:sz="2" w:space="5" w:color="E3E3E3"/>
-          <w:bottom w:val="single" w:sz="2" w:space="0" w:color="E3E3E3"/>
-          <w:right w:val="single" w:sz="2" w:space="0" w:color="E3E3E3"/>
-        </w:pBdr>
-        <w:shd w:val="clear" w:color="auto" w:fill="FFFFFF"/>
-        <w:spacing w:before="0" w:beforeAutospacing="0" w:after="0" w:afterAutospacing="0"/>
-        <w:rPr>
-          <w:rFonts w:ascii="Segoe UI" w:hAnsi="Segoe UI" w:cs="Segoe UI"/>
-          <w:color w:val="0D0D0D"/>
-        </w:rPr>
-      </w:pPr>
-      <w:r>
-        <w:rPr>
-          <w:rStyle w:val="Strong"/>
-          <w:rFonts w:ascii="Segoe UI" w:hAnsi="Segoe UI" w:cs="Segoe UI"/>
-          <w:color w:val="0D0D0D"/>
-          <w:bdr w:val="single" w:sz="2" w:space="0" w:color="E3E3E3" w:frame="1"/>
-        </w:rPr>
-        <w:t>Error Handling</w:t>
-      </w:r>
-      <w:r>
-        <w:rPr>
-          <w:rFonts w:ascii="Segoe UI" w:hAnsi="Segoe UI" w:cs="Segoe UI"/>
-          <w:color w:val="0D0D0D"/>
-        </w:rPr>
-        <w:t>: Spring REST provides mechanisms for handling errors and exceptions that occur during API requests. Developers can define exception handlers to customize error responses sent back to clients.</w:t>
-      </w:r>
-    </w:p>
-    <w:p>
-      <w:pPr>
-        <w:pStyle w:val="NormalWeb"/>
-        <w:pBdr>
-          <w:top w:val="single" w:sz="2" w:space="0" w:color="E3E3E3"/>
-          <w:left w:val="single" w:sz="2" w:space="0" w:color="E3E3E3"/>
-          <w:bottom w:val="single" w:sz="2" w:space="0" w:color="E3E3E3"/>
-          <w:right w:val="single" w:sz="2" w:space="0" w:color="E3E3E3"/>
-        </w:pBdr>
-        <w:shd w:val="clear" w:color="auto" w:fill="FFFFFF"/>
-        <w:spacing w:before="300" w:beforeAutospacing="0" w:after="0" w:afterAutospacing="0"/>
-        <w:rPr>
-          <w:rFonts w:ascii="Segoe UI" w:hAnsi="Segoe UI" w:cs="Segoe UI"/>
-          <w:color w:val="0D0D0D"/>
-        </w:rPr>
-      </w:pPr>
-      <w:r>
-        <w:rPr>
-          <w:rFonts w:ascii="Segoe UI" w:hAnsi="Segoe UI" w:cs="Segoe UI"/>
-          <w:color w:val="0D0D0D"/>
-        </w:rPr>
-        <w:t>In summary, Spring REST simplifies the process of building RESTful APIs in Java by providing a set of features and components that handle common tasks such as request mapping, serialization, deserialization, and error handling. It allows developers to focus on defining the API endpoints and implementing business logic, while Spring takes care of the underlying infrastructure and boilerplate code.</w:t>
-      </w:r>
+        <w:ind w:left="720"/>
+        <w:rPr>
+          <w:rFonts w:ascii="Segoe UI" w:hAnsi="Segoe UI" w:cs="Segoe UI"/>
+          <w:color w:val="0D0D0D"/>
+        </w:rPr>
+      </w:pPr>
     </w:p>
     <w:p>
       <w:pPr>
@@ -3809,175 +3950,12 @@
           <w14:ligatures w14:val="none"/>
         </w:rPr>
       </w:pPr>
-    </w:p>
-    <w:p>
-      <w:pPr>
+      <w:r>
         <w:rPr>
           <w:rFonts w:ascii="Calibri" w:eastAsia="Times New Roman" w:hAnsi="Calibri" w:cs="Calibri"/>
           <w:b/>
           <w:bCs/>
-          <w:color w:val="000000"/>
-          <w:kern w:val="0"/>
-          <w:lang w:eastAsia="en-IN"/>
-          <w14:ligatures w14:val="none"/>
-        </w:rPr>
-      </w:pPr>
-      <w:r>
-        <w:rPr>
-          <w:rFonts w:ascii="Calibri" w:eastAsia="Times New Roman" w:hAnsi="Calibri" w:cs="Calibri"/>
-          <w:b/>
-          <w:bCs/>
-          <w:color w:val="000000"/>
-          <w:kern w:val="0"/>
-          <w:highlight w:val="lightGray"/>
-          <w:lang w:eastAsia="en-IN"/>
-          <w14:ligatures w14:val="none"/>
-        </w:rPr>
-        <w:t xml:space="preserve">Spring Data </w:t>
-      </w:r>
-      <w:proofErr w:type="gramStart"/>
-      <w:r>
-        <w:rPr>
-          <w:rFonts w:ascii="Calibri" w:eastAsia="Times New Roman" w:hAnsi="Calibri" w:cs="Calibri"/>
-          <w:b/>
-          <w:bCs/>
-          <w:color w:val="000000"/>
-          <w:kern w:val="0"/>
-          <w:highlight w:val="lightGray"/>
-          <w:lang w:eastAsia="en-IN"/>
-          <w14:ligatures w14:val="none"/>
-        </w:rPr>
-        <w:t>JPA :</w:t>
-      </w:r>
-      <w:proofErr w:type="gramEnd"/>
-    </w:p>
-    <w:p>
-      <w:pPr>
-        <w:pStyle w:val="NormalWeb"/>
-        <w:pBdr>
-          <w:top w:val="single" w:sz="2" w:space="0" w:color="E3E3E3"/>
-          <w:left w:val="single" w:sz="2" w:space="0" w:color="E3E3E3"/>
-          <w:bottom w:val="single" w:sz="2" w:space="0" w:color="E3E3E3"/>
-          <w:right w:val="single" w:sz="2" w:space="0" w:color="E3E3E3"/>
-        </w:pBdr>
-        <w:shd w:val="clear" w:color="auto" w:fill="FFFFFF"/>
-        <w:spacing w:before="0" w:beforeAutospacing="0" w:after="300" w:afterAutospacing="0"/>
-        <w:rPr>
-          <w:rFonts w:ascii="Segoe UI" w:hAnsi="Segoe UI" w:cs="Segoe UI"/>
-          <w:color w:val="0D0D0D"/>
-        </w:rPr>
-      </w:pPr>
-      <w:r>
-        <w:rPr>
-          <w:rFonts w:ascii="Segoe UI" w:hAnsi="Segoe UI" w:cs="Segoe UI"/>
-          <w:color w:val="0D0D0D"/>
-        </w:rPr>
-        <w:t>Spring Data JPA is part of the larger Spring Data project, which aims to simplify data access in Java applications, particularly in Spring-based projects.</w:t>
-      </w:r>
-    </w:p>
-    <w:p>
-      <w:pPr>
-        <w:pStyle w:val="NormalWeb"/>
-        <w:pBdr>
-          <w:top w:val="single" w:sz="2" w:space="0" w:color="E3E3E3"/>
-          <w:left w:val="single" w:sz="2" w:space="0" w:color="E3E3E3"/>
-          <w:bottom w:val="single" w:sz="2" w:space="0" w:color="E3E3E3"/>
-          <w:right w:val="single" w:sz="2" w:space="0" w:color="E3E3E3"/>
-        </w:pBdr>
-        <w:shd w:val="clear" w:color="auto" w:fill="FFFFFF"/>
-        <w:spacing w:before="300" w:beforeAutospacing="0" w:after="300" w:afterAutospacing="0"/>
-        <w:rPr>
-          <w:rFonts w:ascii="Segoe UI" w:hAnsi="Segoe UI" w:cs="Segoe UI"/>
-          <w:color w:val="0D0D0D"/>
-        </w:rPr>
-      </w:pPr>
-      <w:proofErr w:type="gramStart"/>
-      <w:r>
-        <w:rPr>
-          <w:rFonts w:ascii="Segoe UI" w:hAnsi="Segoe UI" w:cs="Segoe UI"/>
-          <w:color w:val="0D0D0D"/>
-        </w:rPr>
-        <w:lastRenderedPageBreak/>
-        <w:t>Here's</w:t>
-      </w:r>
-      <w:proofErr w:type="gramEnd"/>
-      <w:r>
-        <w:rPr>
-          <w:rFonts w:ascii="Segoe UI" w:hAnsi="Segoe UI" w:cs="Segoe UI"/>
-          <w:color w:val="0D0D0D"/>
-        </w:rPr>
-        <w:t xml:space="preserve"> a simple explanation of Spring Data JPA:</w:t>
-      </w:r>
-    </w:p>
-    <w:p>
-      <w:pPr>
-        <w:pStyle w:val="NormalWeb"/>
-        <w:pBdr>
-          <w:top w:val="single" w:sz="2" w:space="0" w:color="E3E3E3"/>
-          <w:left w:val="single" w:sz="2" w:space="5" w:color="E3E3E3"/>
-          <w:bottom w:val="single" w:sz="2" w:space="0" w:color="E3E3E3"/>
-          <w:right w:val="single" w:sz="2" w:space="0" w:color="E3E3E3"/>
-        </w:pBdr>
-        <w:shd w:val="clear" w:color="auto" w:fill="FFFFFF"/>
-        <w:spacing w:before="0" w:beforeAutospacing="0" w:after="0" w:afterAutospacing="0"/>
-        <w:ind w:left="720"/>
-        <w:rPr>
-          <w:rFonts w:ascii="Segoe UI" w:hAnsi="Segoe UI" w:cs="Segoe UI"/>
-          <w:color w:val="0D0D0D"/>
-        </w:rPr>
-      </w:pPr>
-      <w:r>
-        <w:rPr>
-          <w:rStyle w:val="Strong"/>
-          <w:rFonts w:ascii="Segoe UI" w:hAnsi="Segoe UI" w:cs="Segoe UI"/>
-          <w:color w:val="0D0D0D"/>
-          <w:bdr w:val="single" w:sz="2" w:space="0" w:color="E3E3E3" w:frame="1"/>
-        </w:rPr>
-        <w:t>JPA</w:t>
-      </w:r>
-      <w:r>
-        <w:rPr>
-          <w:rFonts w:ascii="Segoe UI" w:hAnsi="Segoe UI" w:cs="Segoe UI"/>
-          <w:color w:val="0D0D0D"/>
-        </w:rPr>
-        <w:t>: JPA stands for Java Persistence API, which is a Java specification for managing relational data in applications. It provides a set of standard APIs for object-relational mapping (ORM) in Java applications.</w:t>
-      </w:r>
-    </w:p>
-    <w:p>
-      <w:pPr>
-        <w:pStyle w:val="NormalWeb"/>
-        <w:pBdr>
-          <w:top w:val="single" w:sz="2" w:space="0" w:color="E3E3E3"/>
-          <w:left w:val="single" w:sz="2" w:space="5" w:color="E3E3E3"/>
-          <w:bottom w:val="single" w:sz="2" w:space="0" w:color="E3E3E3"/>
-          <w:right w:val="single" w:sz="2" w:space="0" w:color="E3E3E3"/>
-        </w:pBdr>
-        <w:shd w:val="clear" w:color="auto" w:fill="FFFFFF"/>
-        <w:spacing w:before="0" w:beforeAutospacing="0" w:after="0" w:afterAutospacing="0"/>
-        <w:ind w:left="720"/>
-        <w:rPr>
-          <w:rFonts w:ascii="Segoe UI" w:hAnsi="Segoe UI" w:cs="Segoe UI"/>
-          <w:color w:val="0D0D0D"/>
-        </w:rPr>
-      </w:pPr>
-    </w:p>
-    <w:p>
-      <w:pPr>
-        <w:rPr>
-          <w:rFonts w:ascii="Calibri" w:eastAsia="Times New Roman" w:hAnsi="Calibri" w:cs="Calibri"/>
-          <w:b/>
-          <w:bCs/>
-          <w:color w:val="000000"/>
-          <w:kern w:val="0"/>
-          <w:lang w:eastAsia="en-IN"/>
-          <w14:ligatures w14:val="none"/>
-        </w:rPr>
-      </w:pPr>
-      <w:r>
-        <w:rPr>
-          <w:rFonts w:ascii="Calibri" w:eastAsia="Times New Roman" w:hAnsi="Calibri" w:cs="Calibri"/>
-          <w:b/>
-          <w:bCs/>
+          <w:noProof/>
           <w:color w:val="000000"/>
           <w:kern w:val="0"/>
           <w:lang w:eastAsia="en-IN"/>
@@ -4211,6 +4189,7 @@
         <w:rPr>
           <w:b/>
           <w:bCs/>
+          <w:noProof/>
         </w:rPr>
         <w:drawing>
           <wp:inline distT="0" distB="0" distL="0" distR="0" wp14:anchorId="6253C206" wp14:editId="5EBDFDA4">
@@ -4248,14 +4227,6 @@
           </wp:inline>
         </w:drawing>
       </w:r>
-    </w:p>
-    <w:p>
-      <w:pPr>
-        <w:rPr>
-          <w:b/>
-          <w:bCs/>
-        </w:rPr>
-      </w:pPr>
     </w:p>
     <w:sectPr>
       <w:pgSz w:w="11906" w:h="16838"/>

</xml_diff>